<commit_message>
Cleaned up the code and updated the final project design document
</commit_message>
<xml_diff>
--- a/2D Chess - Project Design Document.docx
+++ b/2D Chess - Project Design Document.docx
@@ -826,7 +826,27 @@
           <w:sz w:val="24"/>
           <w:szCs w:val="24"/>
         </w:rPr>
-        <w:t>………..3</w:t>
+        <w:t>……</w:t>
+      </w:r>
+      <w:proofErr w:type="gramStart"/>
+      <w:r>
+        <w:rPr>
+          <w:rFonts w:asciiTheme="majorHAnsi" w:eastAsia="Times New Roman" w:hAnsiTheme="majorHAnsi" w:cstheme="majorHAnsi"/>
+          <w:color w:val="000000"/>
+          <w:sz w:val="24"/>
+          <w:szCs w:val="24"/>
+        </w:rPr>
+        <w:t>…..</w:t>
+      </w:r>
+      <w:proofErr w:type="gramEnd"/>
+      <w:r>
+        <w:rPr>
+          <w:rFonts w:asciiTheme="majorHAnsi" w:eastAsia="Times New Roman" w:hAnsiTheme="majorHAnsi" w:cstheme="majorHAnsi"/>
+          <w:color w:val="000000"/>
+          <w:sz w:val="24"/>
+          <w:szCs w:val="24"/>
+        </w:rPr>
+        <w:t>3</w:t>
       </w:r>
     </w:p>
     <w:p>
@@ -920,7 +940,27 @@
           <w:sz w:val="24"/>
           <w:szCs w:val="24"/>
         </w:rPr>
-        <w:t>………..3</w:t>
+        <w:t>……</w:t>
+      </w:r>
+      <w:proofErr w:type="gramStart"/>
+      <w:r>
+        <w:rPr>
+          <w:rFonts w:asciiTheme="majorHAnsi" w:eastAsia="Times New Roman" w:hAnsiTheme="majorHAnsi" w:cstheme="majorHAnsi"/>
+          <w:color w:val="000000"/>
+          <w:sz w:val="24"/>
+          <w:szCs w:val="24"/>
+        </w:rPr>
+        <w:t>…..</w:t>
+      </w:r>
+      <w:proofErr w:type="gramEnd"/>
+      <w:r>
+        <w:rPr>
+          <w:rFonts w:asciiTheme="majorHAnsi" w:eastAsia="Times New Roman" w:hAnsiTheme="majorHAnsi" w:cstheme="majorHAnsi"/>
+          <w:color w:val="000000"/>
+          <w:sz w:val="24"/>
+          <w:szCs w:val="24"/>
+        </w:rPr>
+        <w:t>3</w:t>
       </w:r>
     </w:p>
     <w:p>
@@ -1732,12 +1772,32 @@
       </w:pPr>
       <w:r>
         <w:rPr>
-          <w:rFonts w:asciiTheme="majorHAnsi" w:eastAsia="Times New Roman" w:hAnsiTheme="majorHAnsi" w:cstheme="majorHAnsi"/>
-          <w:color w:val="000000"/>
-          <w:sz w:val="24"/>
-          <w:szCs w:val="24"/>
-        </w:rPr>
-        <w:t>2D Chess is a console network application of the popular two player board game, chess, consisting of chess server and two clients. Developing this application allows us to practice</w:t>
+          <w:rStyle w:val="normaltextrun"/>
+          <w:rFonts w:asciiTheme="majorHAnsi" w:hAnsiTheme="majorHAnsi" w:cstheme="majorHAnsi"/>
+          <w:color w:val="000000"/>
+          <w:sz w:val="24"/>
+          <w:szCs w:val="24"/>
+          <w:shd w:val="clear" w:color="auto" w:fill="FFFFFF"/>
+        </w:rPr>
+        <w:t>2D Chess is a networking implementation of the popular 2-player board game, chess, using server-client architecture to allow for multiplayer gaming.</w:t>
+      </w:r>
+      <w:r>
+        <w:rPr>
+          <w:rStyle w:val="eop"/>
+          <w:rFonts w:asciiTheme="majorHAnsi" w:hAnsiTheme="majorHAnsi" w:cstheme="majorHAnsi"/>
+          <w:color w:val="000000"/>
+          <w:shd w:val="clear" w:color="auto" w:fill="FFFFFF"/>
+        </w:rPr>
+        <w:t> </w:t>
+      </w:r>
+      <w:r>
+        <w:rPr>
+          <w:rFonts w:asciiTheme="majorHAnsi" w:eastAsia="Times New Roman" w:hAnsiTheme="majorHAnsi" w:cstheme="majorHAnsi"/>
+          <w:color w:val="000000"/>
+          <w:sz w:val="24"/>
+          <w:szCs w:val="24"/>
+        </w:rPr>
+        <w:t>Developing this application allows us to practice</w:t>
       </w:r>
       <w:r>
         <w:rPr>
@@ -1827,70 +1887,7 @@
           <w:sz w:val="24"/>
           <w:szCs w:val="24"/>
         </w:rPr>
-        <w:t xml:space="preserve">a great way to understand how the game of chess is played. One of the unique features of </w:t>
-      </w:r>
-      <w:r>
-        <w:rPr>
-          <w:rFonts w:asciiTheme="majorHAnsi" w:eastAsia="Times New Roman" w:hAnsiTheme="majorHAnsi" w:cstheme="majorHAnsi"/>
-          <w:color w:val="000000"/>
-          <w:sz w:val="24"/>
-          <w:szCs w:val="24"/>
-        </w:rPr>
-        <w:t xml:space="preserve">our </w:t>
-      </w:r>
-      <w:r>
-        <w:rPr>
-          <w:rFonts w:asciiTheme="majorHAnsi" w:eastAsia="Times New Roman" w:hAnsiTheme="majorHAnsi" w:cstheme="majorHAnsi"/>
-          <w:color w:val="000000"/>
-          <w:sz w:val="24"/>
-          <w:szCs w:val="24"/>
-        </w:rPr>
-        <w:t>application</w:t>
-      </w:r>
-      <w:r>
-        <w:rPr>
-          <w:rFonts w:asciiTheme="majorHAnsi" w:eastAsia="Times New Roman" w:hAnsiTheme="majorHAnsi" w:cstheme="majorHAnsi"/>
-          <w:color w:val="000000"/>
-          <w:sz w:val="24"/>
-          <w:szCs w:val="24"/>
-        </w:rPr>
-        <w:t xml:space="preserve"> is</w:t>
-      </w:r>
-      <w:r>
-        <w:rPr>
-          <w:rFonts w:asciiTheme="majorHAnsi" w:eastAsia="Times New Roman" w:hAnsiTheme="majorHAnsi" w:cstheme="majorHAnsi"/>
-          <w:color w:val="000000"/>
-          <w:sz w:val="24"/>
-          <w:szCs w:val="24"/>
-        </w:rPr>
-        <w:t xml:space="preserve"> </w:t>
-      </w:r>
-      <w:r>
-        <w:rPr>
-          <w:rFonts w:asciiTheme="majorHAnsi" w:eastAsia="Times New Roman" w:hAnsiTheme="majorHAnsi" w:cstheme="majorHAnsi"/>
-          <w:color w:val="000000"/>
-          <w:sz w:val="24"/>
-          <w:szCs w:val="24"/>
-        </w:rPr>
-        <w:t xml:space="preserve">being able to choose </w:t>
-      </w:r>
-      <w:r>
-        <w:rPr>
-          <w:rFonts w:asciiTheme="majorHAnsi" w:eastAsia="Times New Roman" w:hAnsiTheme="majorHAnsi" w:cstheme="majorHAnsi"/>
-          <w:color w:val="000000"/>
-          <w:sz w:val="24"/>
-          <w:szCs w:val="24"/>
-        </w:rPr>
-        <w:t>different colors for the chess board</w:t>
-      </w:r>
-      <w:r>
-        <w:rPr>
-          <w:rFonts w:asciiTheme="majorHAnsi" w:eastAsia="Times New Roman" w:hAnsiTheme="majorHAnsi" w:cstheme="majorHAnsi"/>
-          <w:color w:val="000000"/>
-          <w:sz w:val="24"/>
-          <w:szCs w:val="24"/>
-        </w:rPr>
-        <w:t>, instead of the original black and white.</w:t>
+        <w:t>a great way to understand how the game of chess is played.</w:t>
       </w:r>
     </w:p>
     <w:p>
@@ -1991,7 +1988,7 @@
           <w:sz w:val="24"/>
           <w:szCs w:val="24"/>
         </w:rPr>
-        <w:t>Allow client to choose a color (white or black) if they are the first one, otherwise be given the remaining color </w:t>
+        <w:t>Allow client to make a move </w:t>
       </w:r>
     </w:p>
     <w:p>
@@ -2016,7 +2013,7 @@
           <w:sz w:val="24"/>
           <w:szCs w:val="24"/>
         </w:rPr>
-        <w:t>Allow client to make a move </w:t>
+        <w:t>Allow client to leave the game </w:t>
       </w:r>
     </w:p>
     <w:p>
@@ -2041,24 +2038,28 @@
           <w:sz w:val="24"/>
           <w:szCs w:val="24"/>
         </w:rPr>
-        <w:t>Allow client to leave the game </w:t>
-      </w:r>
-    </w:p>
-    <w:p>
-      <w:pPr>
-        <w:pStyle w:val="ListParagraph"/>
-        <w:numPr>
-          <w:ilvl w:val="0"/>
-          <w:numId w:val="15"/>
-        </w:numPr>
-        <w:spacing w:after="0" w:line="240" w:lineRule="auto"/>
-        <w:textAlignment w:val="baseline"/>
+        <w:t xml:space="preserve">Server </w:t>
+      </w:r>
+      <w:r>
+        <w:rPr>
+          <w:rStyle w:val="normaltextrun"/>
+          <w:rFonts w:asciiTheme="majorHAnsi" w:hAnsiTheme="majorHAnsi" w:cstheme="majorHAnsi"/>
+          <w:color w:val="000000"/>
+          <w:sz w:val="24"/>
+          <w:szCs w:val="24"/>
+          <w:shd w:val="clear" w:color="auto" w:fill="FFFFFF"/>
+        </w:rPr>
+        <w:t>broadcasts messages such as</w:t>
+      </w:r>
+      <w:r>
         <w:rPr>
           <w:rFonts w:asciiTheme="majorHAnsi" w:eastAsia="Yu Mincho" w:hAnsiTheme="majorHAnsi" w:cstheme="majorHAnsi"/>
-          <w:sz w:val="24"/>
-          <w:szCs w:val="24"/>
-        </w:rPr>
-      </w:pPr>
+          <w:color w:val="000000"/>
+          <w:sz w:val="24"/>
+          <w:szCs w:val="24"/>
+        </w:rPr>
+        <w:t xml:space="preserve">: </w:t>
+      </w:r>
       <w:r>
         <w:rPr>
           <w:rFonts w:asciiTheme="majorHAnsi" w:eastAsia="Yu Mincho" w:hAnsiTheme="majorHAnsi" w:cstheme="majorHAnsi"/>
@@ -2066,25 +2067,7 @@
           <w:sz w:val="24"/>
           <w:szCs w:val="24"/>
         </w:rPr>
-        <w:t>Server broadcasts</w:t>
-      </w:r>
-      <w:r>
-        <w:rPr>
-          <w:rFonts w:asciiTheme="majorHAnsi" w:eastAsia="Yu Mincho" w:hAnsiTheme="majorHAnsi" w:cstheme="majorHAnsi"/>
-          <w:color w:val="000000"/>
-          <w:sz w:val="24"/>
-          <w:szCs w:val="24"/>
-        </w:rPr>
-        <w:t xml:space="preserve">: </w:t>
-      </w:r>
-      <w:r>
-        <w:rPr>
-          <w:rFonts w:asciiTheme="majorHAnsi" w:eastAsia="Yu Mincho" w:hAnsiTheme="majorHAnsi" w:cstheme="majorHAnsi"/>
-          <w:color w:val="000000"/>
-          <w:sz w:val="24"/>
-          <w:szCs w:val="24"/>
-        </w:rPr>
-        <w:t>client has joined, client’s color, which client has won, client has left</w:t>
+        <w:t>client has joined, which client has won, client has left</w:t>
       </w:r>
       <w:r>
         <w:rPr>
@@ -2210,77 +2193,79 @@
         <w:textAlignment w:val="baseline"/>
         <w:rPr>
           <w:rFonts w:asciiTheme="majorHAnsi" w:eastAsia="Times New Roman" w:hAnsiTheme="majorHAnsi" w:cstheme="majorHAnsi"/>
-          <w:sz w:val="18"/>
-          <w:szCs w:val="18"/>
-        </w:rPr>
-      </w:pPr>
-      <w:r>
-        <w:rPr>
-          <w:rFonts w:asciiTheme="majorHAnsi" w:eastAsia="Times New Roman" w:hAnsiTheme="majorHAnsi" w:cstheme="majorHAnsi"/>
-          <w:color w:val="000000"/>
-          <w:sz w:val="24"/>
-          <w:szCs w:val="24"/>
-        </w:rPr>
-        <w:t>Chess Game: Board, players, board color, all the pieces for the game </w:t>
-      </w:r>
-    </w:p>
-    <w:p>
-      <w:pPr>
-        <w:spacing w:after="0" w:line="240" w:lineRule="auto"/>
-        <w:textAlignment w:val="baseline"/>
-        <w:rPr>
-          <w:rFonts w:asciiTheme="majorHAnsi" w:eastAsia="Times New Roman" w:hAnsiTheme="majorHAnsi" w:cstheme="majorHAnsi"/>
-          <w:sz w:val="18"/>
-          <w:szCs w:val="18"/>
-        </w:rPr>
-      </w:pPr>
-      <w:r>
-        <w:rPr>
-          <w:rFonts w:asciiTheme="majorHAnsi" w:eastAsia="Times New Roman" w:hAnsiTheme="majorHAnsi" w:cstheme="majorHAnsi"/>
-          <w:color w:val="000000"/>
-          <w:sz w:val="24"/>
-          <w:szCs w:val="24"/>
-        </w:rPr>
-        <w:t>Server: Multithreaded, can handle multiple clients at the same time, </w:t>
-      </w:r>
-      <w:r>
-        <w:rPr>
-          <w:rFonts w:asciiTheme="majorHAnsi" w:eastAsia="Times New Roman" w:hAnsiTheme="majorHAnsi" w:cstheme="majorHAnsi"/>
-          <w:color w:val="000000"/>
-          <w:sz w:val="24"/>
-          <w:szCs w:val="24"/>
-        </w:rPr>
-        <w:t xml:space="preserve">there can only be 2 clients </w:t>
-      </w:r>
-      <w:r>
-        <w:rPr>
-          <w:rFonts w:asciiTheme="majorHAnsi" w:eastAsia="Times New Roman" w:hAnsiTheme="majorHAnsi" w:cstheme="majorHAnsi"/>
-          <w:color w:val="000000"/>
-          <w:sz w:val="24"/>
-          <w:szCs w:val="24"/>
-        </w:rPr>
-        <w:t>per game</w:t>
-      </w:r>
-    </w:p>
-    <w:p>
-      <w:pPr>
-        <w:spacing w:after="0" w:line="240" w:lineRule="auto"/>
-        <w:textAlignment w:val="baseline"/>
-        <w:rPr>
-          <w:rFonts w:asciiTheme="majorHAnsi" w:eastAsia="Times New Roman" w:hAnsiTheme="majorHAnsi" w:cstheme="majorHAnsi"/>
-          <w:color w:val="000000"/>
-          <w:sz w:val="24"/>
-          <w:szCs w:val="24"/>
-        </w:rPr>
-      </w:pPr>
-      <w:r>
-        <w:rPr>
-          <w:rFonts w:asciiTheme="majorHAnsi" w:eastAsia="Times New Roman" w:hAnsiTheme="majorHAnsi" w:cstheme="majorHAnsi"/>
-          <w:color w:val="000000"/>
-          <w:sz w:val="24"/>
-          <w:szCs w:val="24"/>
-        </w:rPr>
-        <w:t>Client: Multithreaded, can receive messages from the server, can send messages to the server </w:t>
+          <w:color w:val="000000"/>
+          <w:sz w:val="24"/>
+          <w:szCs w:val="24"/>
+        </w:rPr>
+      </w:pPr>
+      <w:r>
+        <w:rPr>
+          <w:rFonts w:asciiTheme="majorHAnsi" w:eastAsia="Times New Roman" w:hAnsiTheme="majorHAnsi" w:cstheme="majorHAnsi"/>
+          <w:color w:val="000000"/>
+          <w:sz w:val="24"/>
+          <w:szCs w:val="24"/>
+        </w:rPr>
+        <w:t xml:space="preserve">Game: Board, </w:t>
+      </w:r>
+      <w:r>
+        <w:rPr>
+          <w:rFonts w:asciiTheme="majorHAnsi" w:eastAsia="Times New Roman" w:hAnsiTheme="majorHAnsi" w:cstheme="majorHAnsi"/>
+          <w:color w:val="000000"/>
+          <w:sz w:val="24"/>
+          <w:szCs w:val="24"/>
+        </w:rPr>
+        <w:t>game functions</w:t>
+      </w:r>
+      <w:r>
+        <w:rPr>
+          <w:rFonts w:asciiTheme="majorHAnsi" w:eastAsia="Times New Roman" w:hAnsiTheme="majorHAnsi" w:cstheme="majorHAnsi"/>
+          <w:color w:val="000000"/>
+          <w:sz w:val="24"/>
+          <w:szCs w:val="24"/>
+        </w:rPr>
+        <w:t>, all the pieces for the game </w:t>
+      </w:r>
+    </w:p>
+    <w:p>
+      <w:pPr>
+        <w:spacing w:after="0" w:line="240" w:lineRule="auto"/>
+        <w:textAlignment w:val="baseline"/>
+        <w:rPr>
+          <w:rFonts w:asciiTheme="majorHAnsi" w:eastAsia="Times New Roman" w:hAnsiTheme="majorHAnsi" w:cstheme="majorHAnsi"/>
+          <w:color w:val="000000"/>
+          <w:sz w:val="24"/>
+          <w:szCs w:val="24"/>
+        </w:rPr>
+      </w:pPr>
+      <w:r>
+        <w:rPr>
+          <w:rFonts w:asciiTheme="majorHAnsi" w:eastAsia="Times New Roman" w:hAnsiTheme="majorHAnsi" w:cstheme="majorHAnsi"/>
+          <w:color w:val="000000"/>
+          <w:sz w:val="24"/>
+          <w:szCs w:val="24"/>
+        </w:rPr>
+        <w:t>Server: Multithreaded, can handle multiple clients at the same time (but there can only be 2 clients per game), read from both the game and clients, write to the clients</w:t>
+      </w:r>
+    </w:p>
+    <w:p>
+      <w:pPr>
+        <w:spacing w:after="0" w:line="240" w:lineRule="auto"/>
+        <w:textAlignment w:val="baseline"/>
+        <w:rPr>
+          <w:rFonts w:asciiTheme="majorHAnsi" w:eastAsia="Times New Roman" w:hAnsiTheme="majorHAnsi" w:cstheme="majorHAnsi"/>
+          <w:color w:val="000000"/>
+          <w:sz w:val="24"/>
+          <w:szCs w:val="24"/>
+        </w:rPr>
+      </w:pPr>
+      <w:r>
+        <w:rPr>
+          <w:rFonts w:asciiTheme="majorHAnsi" w:eastAsia="Times New Roman" w:hAnsiTheme="majorHAnsi" w:cstheme="majorHAnsi"/>
+          <w:color w:val="000000"/>
+          <w:sz w:val="24"/>
+          <w:szCs w:val="24"/>
+        </w:rPr>
+        <w:t>Clients: Multithreaded, can read from the server, write to the server, can play the game</w:t>
       </w:r>
     </w:p>
     <w:p>
@@ -2315,9 +2300,9 @@
           <w:szCs w:val="24"/>
         </w:rPr>
         <w:drawing>
-          <wp:inline distT="0" distB="0" distL="0" distR="0" wp14:anchorId="2322589D" wp14:editId="08A0CFD1">
-            <wp:extent cx="5920740" cy="2583180"/>
-            <wp:effectExtent l="0" t="0" r="3810" b="7620"/>
+          <wp:inline distT="0" distB="0" distL="0" distR="0" wp14:anchorId="2322589D" wp14:editId="10CF1CBE">
+            <wp:extent cx="5836920" cy="2514600"/>
+            <wp:effectExtent l="0" t="0" r="0" b="0"/>
             <wp:docPr id="9" name="Picture 9"/>
             <wp:cNvGraphicFramePr>
               <a:graphicFrameLocks xmlns:a="http://schemas.openxmlformats.org/drawingml/2006/main" noChangeAspect="1"/>
@@ -2331,13 +2316,13 @@
                   </pic:nvPicPr>
                   <pic:blipFill rotWithShape="1">
                     <a:blip r:embed="rId11"/>
-                    <a:srcRect t="3073" r="385" b="2256"/>
+                    <a:srcRect l="641" t="4189" r="1153" b="3653"/>
                     <a:stretch/>
                   </pic:blipFill>
                   <pic:spPr bwMode="auto">
                     <a:xfrm>
                       <a:off x="0" y="0"/>
-                      <a:ext cx="5920740" cy="2583180"/>
+                      <a:ext cx="5836920" cy="2514600"/>
                     </a:xfrm>
                     <a:prstGeom prst="rect">
                       <a:avLst/>
@@ -2419,7 +2404,7 @@
           <w:szCs w:val="24"/>
           <w:u w:val="single"/>
         </w:rPr>
-        <w:t>Allow client to join a game and choose a color/be given a color</w:t>
+        <w:t>Allow client to join a game</w:t>
       </w:r>
       <w:r>
         <w:rPr>
@@ -2478,7 +2463,6 @@
           <w:sz w:val="24"/>
           <w:szCs w:val="24"/>
         </w:rPr>
-        <w:lastRenderedPageBreak/>
         <w:t>Server accepts connection and sends welcome message </w:t>
       </w:r>
     </w:p>
@@ -2504,7 +2488,7 @@
           <w:sz w:val="24"/>
           <w:szCs w:val="24"/>
         </w:rPr>
-        <w:t>If there is a Client 2, Server notifies them of Client 1 joining the game </w:t>
+        <w:t>If there is a Client 2, Server notifies them of Client 1 joining the game</w:t>
       </w:r>
     </w:p>
     <w:p>
@@ -2533,10 +2517,11 @@
           <w:rFonts w:asciiTheme="majorHAnsi" w:hAnsiTheme="majorHAnsi" w:cstheme="majorHAnsi"/>
           <w:noProof/>
         </w:rPr>
+        <w:lastRenderedPageBreak/>
         <w:drawing>
-          <wp:inline distT="0" distB="0" distL="0" distR="0" wp14:anchorId="30A34E26" wp14:editId="7FDAA647">
-            <wp:extent cx="5943600" cy="1784985"/>
-            <wp:effectExtent l="0" t="0" r="0" b="5715"/>
+          <wp:inline distT="0" distB="0" distL="0" distR="0" wp14:anchorId="30A34E26" wp14:editId="721B15F0">
+            <wp:extent cx="5608069" cy="1562100"/>
+            <wp:effectExtent l="0" t="0" r="0" b="0"/>
             <wp:docPr id="3" name="Picture 3"/>
             <wp:cNvGraphicFramePr>
               <a:graphicFrameLocks xmlns:a="http://schemas.openxmlformats.org/drawingml/2006/main" noChangeAspect="1"/>
@@ -2550,7 +2535,7 @@
                       <a:picLocks noChangeAspect="1" noChangeArrowheads="1"/>
                     </pic:cNvPicPr>
                   </pic:nvPicPr>
-                  <pic:blipFill>
+                  <pic:blipFill rotWithShape="1">
                     <a:blip r:embed="rId12">
                       <a:extLst>
                         <a:ext uri="{28A0092B-C50C-407E-A947-70E740481C1C}">
@@ -2558,231 +2543,13 @@
                         </a:ext>
                       </a:extLst>
                     </a:blip>
-                    <a:srcRect/>
-                    <a:stretch>
-                      <a:fillRect/>
-                    </a:stretch>
-                  </pic:blipFill>
-                  <pic:spPr bwMode="auto">
-                    <a:xfrm>
-                      <a:off x="0" y="0"/>
-                      <a:ext cx="5943600" cy="1784985"/>
-                    </a:xfrm>
-                    <a:prstGeom prst="rect">
-                      <a:avLst/>
-                    </a:prstGeom>
-                    <a:noFill/>
-                    <a:ln>
-                      <a:noFill/>
-                    </a:ln>
-                  </pic:spPr>
-                </pic:pic>
-              </a:graphicData>
-            </a:graphic>
-          </wp:inline>
-        </w:drawing>
-      </w:r>
-    </w:p>
-    <w:p>
-      <w:pPr>
-        <w:spacing w:after="0" w:line="240" w:lineRule="auto"/>
-        <w:textAlignment w:val="baseline"/>
-        <w:rPr>
-          <w:rFonts w:asciiTheme="majorHAnsi" w:eastAsia="Times New Roman" w:hAnsiTheme="majorHAnsi" w:cstheme="majorHAnsi"/>
-          <w:sz w:val="18"/>
-          <w:szCs w:val="18"/>
-        </w:rPr>
-      </w:pPr>
-    </w:p>
-    <w:p>
-      <w:pPr>
-        <w:spacing w:after="0" w:line="240" w:lineRule="auto"/>
-        <w:textAlignment w:val="baseline"/>
-        <w:rPr>
-          <w:rFonts w:asciiTheme="majorHAnsi" w:eastAsia="Times New Roman" w:hAnsiTheme="majorHAnsi" w:cstheme="majorHAnsi"/>
-          <w:sz w:val="18"/>
-          <w:szCs w:val="18"/>
-        </w:rPr>
-      </w:pPr>
-      <w:r>
-        <w:rPr>
-          <w:rFonts w:asciiTheme="majorHAnsi" w:eastAsia="Times New Roman" w:hAnsiTheme="majorHAnsi" w:cstheme="majorHAnsi"/>
-          <w:color w:val="000000"/>
-          <w:sz w:val="24"/>
-          <w:szCs w:val="24"/>
-          <w:u w:val="single"/>
-        </w:rPr>
-        <w:t>Allow client to choose a color (white or black) if they are the first one, otherwise be given the remaining color</w:t>
-      </w:r>
-      <w:r>
-        <w:rPr>
-          <w:rFonts w:asciiTheme="majorHAnsi" w:eastAsia="Times New Roman" w:hAnsiTheme="majorHAnsi" w:cstheme="majorHAnsi"/>
-          <w:color w:val="000000"/>
-          <w:sz w:val="24"/>
-          <w:szCs w:val="24"/>
-        </w:rPr>
-        <w:t> </w:t>
-      </w:r>
-    </w:p>
-    <w:p>
-      <w:pPr>
-        <w:pStyle w:val="ListParagraph"/>
-        <w:numPr>
-          <w:ilvl w:val="0"/>
-          <w:numId w:val="17"/>
-        </w:numPr>
-        <w:spacing w:after="0" w:line="240" w:lineRule="auto"/>
-        <w:textAlignment w:val="baseline"/>
-        <w:rPr>
-          <w:rFonts w:asciiTheme="majorHAnsi" w:eastAsia="Yu Mincho" w:hAnsiTheme="majorHAnsi" w:cstheme="majorHAnsi"/>
-          <w:sz w:val="24"/>
-          <w:szCs w:val="24"/>
-        </w:rPr>
-      </w:pPr>
-      <w:r>
-        <w:rPr>
-          <w:rFonts w:asciiTheme="majorHAnsi" w:eastAsia="Yu Mincho" w:hAnsiTheme="majorHAnsi" w:cstheme="majorHAnsi"/>
-          <w:color w:val="000000"/>
-          <w:sz w:val="24"/>
-          <w:szCs w:val="24"/>
-        </w:rPr>
-        <w:t>If Client 1 is the first player, Server asks them to choose a color (white or black) after the welcome message </w:t>
-      </w:r>
-    </w:p>
-    <w:p>
-      <w:pPr>
-        <w:pStyle w:val="ListParagraph"/>
-        <w:numPr>
-          <w:ilvl w:val="0"/>
-          <w:numId w:val="17"/>
-        </w:numPr>
-        <w:spacing w:after="0" w:line="240" w:lineRule="auto"/>
-        <w:textAlignment w:val="baseline"/>
-        <w:rPr>
-          <w:rFonts w:asciiTheme="majorHAnsi" w:eastAsia="Times New Roman" w:hAnsiTheme="majorHAnsi" w:cstheme="majorHAnsi"/>
-          <w:color w:val="000000"/>
-          <w:sz w:val="24"/>
-          <w:szCs w:val="24"/>
-        </w:rPr>
-      </w:pPr>
-      <w:r>
-        <w:rPr>
-          <w:rFonts w:asciiTheme="majorHAnsi" w:eastAsia="Times New Roman" w:hAnsiTheme="majorHAnsi" w:cstheme="majorHAnsi"/>
-          <w:color w:val="000000"/>
-          <w:sz w:val="24"/>
-          <w:szCs w:val="24"/>
-        </w:rPr>
-        <w:t>Client 1’s response is sent to the Server</w:t>
-      </w:r>
-    </w:p>
-    <w:p>
-      <w:pPr>
-        <w:pStyle w:val="ListParagraph"/>
-        <w:numPr>
-          <w:ilvl w:val="0"/>
-          <w:numId w:val="17"/>
-        </w:numPr>
-        <w:spacing w:after="0" w:line="240" w:lineRule="auto"/>
-        <w:textAlignment w:val="baseline"/>
-        <w:rPr>
-          <w:rFonts w:asciiTheme="majorHAnsi" w:eastAsia="Times New Roman" w:hAnsiTheme="majorHAnsi" w:cstheme="majorHAnsi"/>
-          <w:sz w:val="24"/>
-          <w:szCs w:val="24"/>
-        </w:rPr>
-      </w:pPr>
-      <w:r>
-        <w:rPr>
-          <w:rFonts w:asciiTheme="majorHAnsi" w:eastAsia="Times New Roman" w:hAnsiTheme="majorHAnsi" w:cstheme="majorHAnsi"/>
-          <w:color w:val="000000"/>
-          <w:sz w:val="24"/>
-          <w:szCs w:val="24"/>
-        </w:rPr>
-        <w:t>Server sends response message with the color they chose </w:t>
-      </w:r>
-    </w:p>
-    <w:p>
-      <w:pPr>
-        <w:pStyle w:val="ListParagraph"/>
-        <w:numPr>
-          <w:ilvl w:val="0"/>
-          <w:numId w:val="17"/>
-        </w:numPr>
-        <w:spacing w:after="0" w:line="240" w:lineRule="auto"/>
-        <w:textAlignment w:val="baseline"/>
-        <w:rPr>
-          <w:rFonts w:asciiTheme="majorHAnsi" w:eastAsia="Times New Roman" w:hAnsiTheme="majorHAnsi" w:cstheme="majorHAnsi"/>
-          <w:sz w:val="24"/>
-          <w:szCs w:val="24"/>
-        </w:rPr>
-      </w:pPr>
-      <w:r>
-        <w:rPr>
-          <w:rFonts w:asciiTheme="majorHAnsi" w:eastAsia="Times New Roman" w:hAnsiTheme="majorHAnsi" w:cstheme="majorHAnsi"/>
-          <w:color w:val="000000"/>
-          <w:sz w:val="24"/>
-          <w:szCs w:val="24"/>
-        </w:rPr>
-        <w:t>When Client 2 joins, Server sends a message after the welcome message with the color that is left, which is their color </w:t>
-      </w:r>
-    </w:p>
-    <w:p>
-      <w:pPr>
-        <w:spacing w:after="0" w:line="240" w:lineRule="auto"/>
-        <w:textAlignment w:val="baseline"/>
-        <w:rPr>
-          <w:rFonts w:asciiTheme="majorHAnsi" w:eastAsia="Times New Roman" w:hAnsiTheme="majorHAnsi" w:cstheme="majorHAnsi"/>
-          <w:sz w:val="24"/>
-          <w:szCs w:val="24"/>
-        </w:rPr>
-      </w:pPr>
-    </w:p>
-    <w:p>
-      <w:pPr>
-        <w:spacing w:after="0" w:line="240" w:lineRule="auto"/>
-        <w:textAlignment w:val="baseline"/>
-        <w:rPr>
-          <w:rFonts w:asciiTheme="majorHAnsi" w:eastAsia="Times New Roman" w:hAnsiTheme="majorHAnsi" w:cstheme="majorHAnsi"/>
-          <w:sz w:val="18"/>
-          <w:szCs w:val="18"/>
-        </w:rPr>
-      </w:pPr>
-      <w:r>
-        <w:rPr>
-          <w:rFonts w:asciiTheme="majorHAnsi" w:hAnsiTheme="majorHAnsi" w:cstheme="majorHAnsi"/>
-          <w:noProof/>
-        </w:rPr>
-        <w:drawing>
-          <wp:inline distT="0" distB="0" distL="0" distR="0" wp14:anchorId="03F9E40C" wp14:editId="69F85BF4">
-            <wp:extent cx="5943600" cy="3970020"/>
-            <wp:effectExtent l="0" t="0" r="0" b="0"/>
-            <wp:docPr id="2" name="Picture 2"/>
-            <wp:cNvGraphicFramePr>
-              <a:graphicFrameLocks xmlns:a="http://schemas.openxmlformats.org/drawingml/2006/main" noChangeAspect="1"/>
-            </wp:cNvGraphicFramePr>
-            <a:graphic xmlns:a="http://schemas.openxmlformats.org/drawingml/2006/main">
-              <a:graphicData uri="http://schemas.openxmlformats.org/drawingml/2006/picture">
-                <pic:pic xmlns:pic="http://schemas.openxmlformats.org/drawingml/2006/picture">
-                  <pic:nvPicPr>
-                    <pic:cNvPr id="0" name="Picture 3"/>
-                    <pic:cNvPicPr>
-                      <a:picLocks noChangeAspect="1" noChangeArrowheads="1"/>
-                    </pic:cNvPicPr>
-                  </pic:nvPicPr>
-                  <pic:blipFill rotWithShape="1">
-                    <a:blip r:embed="rId13">
-                      <a:extLst>
-                        <a:ext uri="{28A0092B-C50C-407E-A947-70E740481C1C}">
-                          <a14:useLocalDpi xmlns:a14="http://schemas.microsoft.com/office/drawing/2010/main" val="0"/>
-                        </a:ext>
-                      </a:extLst>
-                    </a:blip>
-                    <a:srcRect b="4374"/>
+                    <a:srcRect l="641" t="3415" r="641" b="5025"/>
                     <a:stretch/>
                   </pic:blipFill>
                   <pic:spPr bwMode="auto">
                     <a:xfrm>
                       <a:off x="0" y="0"/>
-                      <a:ext cx="5943600" cy="3970020"/>
+                      <a:ext cx="5638134" cy="1570474"/>
                     </a:xfrm>
                     <a:prstGeom prst="rect">
                       <a:avLst/>
@@ -2850,7 +2617,7 @@
         <w:pStyle w:val="ListParagraph"/>
         <w:numPr>
           <w:ilvl w:val="0"/>
-          <w:numId w:val="18"/>
+          <w:numId w:val="26"/>
         </w:numPr>
         <w:spacing w:after="0" w:line="240" w:lineRule="auto"/>
         <w:textAlignment w:val="baseline"/>
@@ -2867,7 +2634,7 @@
           <w:sz w:val="24"/>
           <w:szCs w:val="24"/>
         </w:rPr>
-        <w:t>Client 1 makes a move </w:t>
+        <w:t>Client 1 makes a move; Server repeats move to Client 1 and notifies Client 2 of the move</w:t>
       </w:r>
     </w:p>
     <w:p>
@@ -2875,7 +2642,7 @@
         <w:pStyle w:val="ListParagraph"/>
         <w:numPr>
           <w:ilvl w:val="0"/>
-          <w:numId w:val="18"/>
+          <w:numId w:val="26"/>
         </w:numPr>
         <w:spacing w:after="0" w:line="240" w:lineRule="auto"/>
         <w:textAlignment w:val="baseline"/>
@@ -2892,7 +2659,7 @@
           <w:sz w:val="24"/>
           <w:szCs w:val="24"/>
         </w:rPr>
-        <w:t>Server repeats move message to Client 1</w:t>
+        <w:t>Client 2 makes a move; if the move is not possible, Server sends a message back to Client 2 saying that the move is not possible</w:t>
       </w:r>
     </w:p>
     <w:p>
@@ -2900,7 +2667,7 @@
         <w:pStyle w:val="ListParagraph"/>
         <w:numPr>
           <w:ilvl w:val="0"/>
-          <w:numId w:val="18"/>
+          <w:numId w:val="26"/>
         </w:numPr>
         <w:spacing w:after="0" w:line="240" w:lineRule="auto"/>
         <w:textAlignment w:val="baseline"/>
@@ -2917,25 +2684,7 @@
           <w:sz w:val="24"/>
           <w:szCs w:val="24"/>
         </w:rPr>
-        <w:t>Server</w:t>
-      </w:r>
-      <w:r>
-        <w:rPr>
-          <w:rFonts w:asciiTheme="majorHAnsi" w:eastAsia="Yu Mincho" w:hAnsiTheme="majorHAnsi" w:cstheme="majorHAnsi"/>
-          <w:color w:val="000000"/>
-          <w:sz w:val="24"/>
-          <w:szCs w:val="24"/>
-        </w:rPr>
-        <w:t xml:space="preserve"> </w:t>
-      </w:r>
-      <w:r>
-        <w:rPr>
-          <w:rFonts w:asciiTheme="majorHAnsi" w:eastAsia="Yu Mincho" w:hAnsiTheme="majorHAnsi" w:cstheme="majorHAnsi"/>
-          <w:color w:val="000000"/>
-          <w:sz w:val="24"/>
-          <w:szCs w:val="24"/>
-        </w:rPr>
-        <w:t>notifies Client 2 of Client 1’s move</w:t>
+        <w:t>Client 2 makes another move; if Client 2 wins, Server notifies everyone that Client 2 won</w:t>
       </w:r>
     </w:p>
     <w:p>
@@ -2943,7 +2692,7 @@
         <w:pStyle w:val="ListParagraph"/>
         <w:numPr>
           <w:ilvl w:val="0"/>
-          <w:numId w:val="18"/>
+          <w:numId w:val="26"/>
         </w:numPr>
         <w:spacing w:after="0" w:line="240" w:lineRule="auto"/>
         <w:textAlignment w:val="baseline"/>
@@ -2960,143 +2709,7 @@
           <w:sz w:val="24"/>
           <w:szCs w:val="24"/>
         </w:rPr>
-        <w:t>Client 2 makes a move</w:t>
-      </w:r>
-    </w:p>
-    <w:p>
-      <w:pPr>
-        <w:pStyle w:val="ListParagraph"/>
-        <w:numPr>
-          <w:ilvl w:val="0"/>
-          <w:numId w:val="18"/>
-        </w:numPr>
-        <w:spacing w:after="0" w:line="240" w:lineRule="auto"/>
-        <w:textAlignment w:val="baseline"/>
-        <w:rPr>
-          <w:rFonts w:asciiTheme="majorHAnsi" w:eastAsia="Yu Mincho" w:hAnsiTheme="majorHAnsi" w:cstheme="majorHAnsi"/>
-          <w:sz w:val="24"/>
-          <w:szCs w:val="24"/>
-        </w:rPr>
-      </w:pPr>
-      <w:r>
-        <w:rPr>
-          <w:rFonts w:asciiTheme="majorHAnsi" w:eastAsia="Yu Mincho" w:hAnsiTheme="majorHAnsi" w:cstheme="majorHAnsi"/>
-          <w:color w:val="000000"/>
-          <w:sz w:val="24"/>
-          <w:szCs w:val="24"/>
-        </w:rPr>
-        <w:t xml:space="preserve">If the move is not possible, Server </w:t>
-      </w:r>
-      <w:r>
-        <w:rPr>
-          <w:rFonts w:asciiTheme="majorHAnsi" w:eastAsia="Yu Mincho" w:hAnsiTheme="majorHAnsi" w:cstheme="majorHAnsi"/>
-          <w:color w:val="000000"/>
-          <w:sz w:val="24"/>
-          <w:szCs w:val="24"/>
-        </w:rPr>
-        <w:t>sends a message back to</w:t>
-      </w:r>
-      <w:r>
-        <w:rPr>
-          <w:rFonts w:asciiTheme="majorHAnsi" w:eastAsia="Yu Mincho" w:hAnsiTheme="majorHAnsi" w:cstheme="majorHAnsi"/>
-          <w:color w:val="000000"/>
-          <w:sz w:val="24"/>
-          <w:szCs w:val="24"/>
-        </w:rPr>
-        <w:t xml:space="preserve"> Client 2 </w:t>
-      </w:r>
-      <w:r>
-        <w:rPr>
-          <w:rFonts w:asciiTheme="majorHAnsi" w:eastAsia="Yu Mincho" w:hAnsiTheme="majorHAnsi" w:cstheme="majorHAnsi"/>
-          <w:color w:val="000000"/>
-          <w:sz w:val="24"/>
-          <w:szCs w:val="24"/>
-        </w:rPr>
-        <w:t xml:space="preserve">saying </w:t>
-      </w:r>
-      <w:r>
-        <w:rPr>
-          <w:rFonts w:asciiTheme="majorHAnsi" w:eastAsia="Yu Mincho" w:hAnsiTheme="majorHAnsi" w:cstheme="majorHAnsi"/>
-          <w:color w:val="000000"/>
-          <w:sz w:val="24"/>
-          <w:szCs w:val="24"/>
-        </w:rPr>
-        <w:t>that the move is not possible</w:t>
-      </w:r>
-    </w:p>
-    <w:p>
-      <w:pPr>
-        <w:pStyle w:val="ListParagraph"/>
-        <w:numPr>
-          <w:ilvl w:val="0"/>
-          <w:numId w:val="18"/>
-        </w:numPr>
-        <w:spacing w:after="0" w:line="240" w:lineRule="auto"/>
-        <w:textAlignment w:val="baseline"/>
-        <w:rPr>
-          <w:rFonts w:asciiTheme="majorHAnsi" w:eastAsia="Yu Mincho" w:hAnsiTheme="majorHAnsi" w:cstheme="majorHAnsi"/>
-          <w:sz w:val="24"/>
-          <w:szCs w:val="24"/>
-        </w:rPr>
-      </w:pPr>
-      <w:r>
-        <w:rPr>
-          <w:rFonts w:asciiTheme="majorHAnsi" w:eastAsia="Yu Mincho" w:hAnsiTheme="majorHAnsi" w:cstheme="majorHAnsi"/>
-          <w:color w:val="000000"/>
-          <w:sz w:val="24"/>
-          <w:szCs w:val="24"/>
-        </w:rPr>
-        <w:t>Client 2 makes another move</w:t>
-      </w:r>
-    </w:p>
-    <w:p>
-      <w:pPr>
-        <w:pStyle w:val="ListParagraph"/>
-        <w:numPr>
-          <w:ilvl w:val="0"/>
-          <w:numId w:val="18"/>
-        </w:numPr>
-        <w:spacing w:after="0" w:line="240" w:lineRule="auto"/>
-        <w:textAlignment w:val="baseline"/>
-        <w:rPr>
-          <w:rFonts w:asciiTheme="majorHAnsi" w:eastAsia="Yu Mincho" w:hAnsiTheme="majorHAnsi" w:cstheme="majorHAnsi"/>
-          <w:sz w:val="24"/>
-          <w:szCs w:val="24"/>
-        </w:rPr>
-      </w:pPr>
-      <w:r>
-        <w:rPr>
-          <w:rFonts w:asciiTheme="majorHAnsi" w:eastAsia="Yu Mincho" w:hAnsiTheme="majorHAnsi" w:cstheme="majorHAnsi"/>
-          <w:color w:val="000000"/>
-          <w:sz w:val="24"/>
-          <w:szCs w:val="24"/>
-        </w:rPr>
-        <w:t>If Client 2 wins, Server notifies everyone that Client 2 has won</w:t>
-      </w:r>
-    </w:p>
-    <w:p>
-      <w:pPr>
-        <w:pStyle w:val="ListParagraph"/>
-        <w:numPr>
-          <w:ilvl w:val="0"/>
-          <w:numId w:val="18"/>
-        </w:numPr>
-        <w:spacing w:after="0" w:line="240" w:lineRule="auto"/>
-        <w:textAlignment w:val="baseline"/>
-        <w:rPr>
-          <w:rFonts w:asciiTheme="majorHAnsi" w:eastAsia="Yu Mincho" w:hAnsiTheme="majorHAnsi" w:cstheme="majorHAnsi"/>
-          <w:sz w:val="24"/>
-          <w:szCs w:val="24"/>
-        </w:rPr>
-      </w:pPr>
-      <w:r>
-        <w:rPr>
-          <w:rFonts w:asciiTheme="majorHAnsi" w:eastAsia="Yu Mincho" w:hAnsiTheme="majorHAnsi" w:cstheme="majorHAnsi"/>
-          <w:color w:val="000000"/>
-          <w:sz w:val="24"/>
-          <w:szCs w:val="24"/>
-        </w:rPr>
-        <w:t>Server then sends a message saying game has ended, and closes socket connections for Clients 1 and 2</w:t>
+        <w:t>Server then sends a message saying game has ended, and all closes socket connections</w:t>
       </w:r>
     </w:p>
     <w:p>
@@ -3128,9 +2741,9 @@
           <w:szCs w:val="24"/>
         </w:rPr>
         <w:drawing>
-          <wp:inline distT="0" distB="0" distL="0" distR="0" wp14:anchorId="1AEECD54" wp14:editId="143D27F3">
-            <wp:extent cx="5943600" cy="5486400"/>
-            <wp:effectExtent l="0" t="0" r="0" b="0"/>
+          <wp:inline distT="0" distB="0" distL="0" distR="0" wp14:anchorId="1AEECD54" wp14:editId="43B9413B">
+            <wp:extent cx="5598143" cy="5173980"/>
+            <wp:effectExtent l="0" t="0" r="3175" b="7620"/>
             <wp:docPr id="10" name="Picture 10"/>
             <wp:cNvGraphicFramePr>
               <a:graphicFrameLocks xmlns:a="http://schemas.openxmlformats.org/drawingml/2006/main" noChangeAspect="1"/>
@@ -3143,14 +2756,14 @@
                     <pic:cNvPicPr/>
                   </pic:nvPicPr>
                   <pic:blipFill rotWithShape="1">
-                    <a:blip r:embed="rId14"/>
-                    <a:srcRect b="2976"/>
+                    <a:blip r:embed="rId13"/>
+                    <a:srcRect l="667" t="561" r="746" b="3666"/>
                     <a:stretch/>
                   </pic:blipFill>
                   <pic:spPr bwMode="auto">
                     <a:xfrm>
                       <a:off x="0" y="0"/>
-                      <a:ext cx="5943600" cy="5486400"/>
+                      <a:ext cx="5620887" cy="5195000"/>
                     </a:xfrm>
                     <a:prstGeom prst="rect">
                       <a:avLst/>
@@ -3200,7 +2813,6 @@
           <w:szCs w:val="24"/>
           <w:u w:val="single"/>
         </w:rPr>
-        <w:lastRenderedPageBreak/>
         <w:t>Allow client to leave the game</w:t>
       </w:r>
       <w:r>
@@ -3290,6 +2902,31 @@
     </w:p>
     <w:p>
       <w:pPr>
+        <w:pStyle w:val="ListParagraph"/>
+        <w:numPr>
+          <w:ilvl w:val="0"/>
+          <w:numId w:val="18"/>
+        </w:numPr>
+        <w:spacing w:after="0" w:line="240" w:lineRule="auto"/>
+        <w:textAlignment w:val="baseline"/>
+        <w:rPr>
+          <w:rFonts w:asciiTheme="majorHAnsi" w:eastAsia="Yu Mincho" w:hAnsiTheme="majorHAnsi" w:cstheme="majorHAnsi"/>
+          <w:sz w:val="24"/>
+          <w:szCs w:val="24"/>
+        </w:rPr>
+      </w:pPr>
+      <w:r>
+        <w:rPr>
+          <w:rFonts w:asciiTheme="majorHAnsi" w:eastAsia="Yu Mincho" w:hAnsiTheme="majorHAnsi" w:cstheme="majorHAnsi"/>
+          <w:color w:val="000000"/>
+          <w:sz w:val="24"/>
+          <w:szCs w:val="24"/>
+        </w:rPr>
+        <w:t>Closing the window also follows the same steps</w:t>
+      </w:r>
+    </w:p>
+    <w:p>
+      <w:pPr>
         <w:spacing w:after="0" w:line="240" w:lineRule="auto"/>
         <w:textAlignment w:val="baseline"/>
         <w:rPr>
@@ -3315,9 +2952,9 @@
           <w:noProof/>
         </w:rPr>
         <w:drawing>
-          <wp:inline distT="0" distB="0" distL="0" distR="0" wp14:anchorId="24AE447A" wp14:editId="2E0E8933">
-            <wp:extent cx="5943600" cy="1795145"/>
-            <wp:effectExtent l="0" t="0" r="0" b="0"/>
+          <wp:inline distT="0" distB="0" distL="0" distR="0" wp14:anchorId="24AE447A" wp14:editId="4C40A198">
+            <wp:extent cx="5661660" cy="1709991"/>
+            <wp:effectExtent l="0" t="0" r="0" b="5080"/>
             <wp:docPr id="1" name="Picture 1"/>
             <wp:cNvGraphicFramePr>
               <a:graphicFrameLocks xmlns:a="http://schemas.openxmlformats.org/drawingml/2006/main" noChangeAspect="1"/>
@@ -3332,7 +2969,7 @@
                     </pic:cNvPicPr>
                   </pic:nvPicPr>
                   <pic:blipFill rotWithShape="1">
-                    <a:blip r:embed="rId15">
+                    <a:blip r:embed="rId14">
                       <a:extLst>
                         <a:ext uri="{28A0092B-C50C-407E-A947-70E740481C1C}">
                           <a14:useLocalDpi xmlns:a14="http://schemas.microsoft.com/office/drawing/2010/main" val="0"/>
@@ -3345,7 +2982,7 @@
                   <pic:spPr bwMode="auto">
                     <a:xfrm>
                       <a:off x="0" y="0"/>
-                      <a:ext cx="5943600" cy="1795145"/>
+                      <a:ext cx="5696205" cy="1720424"/>
                     </a:xfrm>
                     <a:prstGeom prst="rect">
                       <a:avLst/>
@@ -3461,6 +3098,7 @@
                 <w:szCs w:val="24"/>
               </w:rPr>
             </w:pPr>
+            <w:bookmarkStart w:id="0" w:name="_Hlk58860000"/>
             <w:r>
               <w:rPr>
                 <w:rFonts w:asciiTheme="majorHAnsi" w:eastAsia="Times New Roman" w:hAnsiTheme="majorHAnsi" w:cstheme="majorHAnsi"/>
@@ -3620,6 +3258,178 @@
               <w:right w:val="single" w:sz="6" w:space="0" w:color="000000"/>
             </w:tcBorders>
             <w:shd w:val="clear" w:color="auto" w:fill="auto"/>
+          </w:tcPr>
+          <w:p>
+            <w:pPr>
+              <w:spacing w:after="0" w:line="240" w:lineRule="auto"/>
+              <w:textAlignment w:val="baseline"/>
+              <w:rPr>
+                <w:rFonts w:asciiTheme="majorHAnsi" w:eastAsia="Times New Roman" w:hAnsiTheme="majorHAnsi" w:cstheme="majorHAnsi"/>
+                <w:color w:val="000000"/>
+                <w:sz w:val="24"/>
+                <w:szCs w:val="24"/>
+              </w:rPr>
+            </w:pPr>
+            <w:r>
+              <w:rPr>
+                <w:rFonts w:asciiTheme="majorHAnsi" w:eastAsia="Times New Roman" w:hAnsiTheme="majorHAnsi" w:cstheme="majorHAnsi"/>
+                <w:color w:val="000000"/>
+                <w:sz w:val="24"/>
+                <w:szCs w:val="24"/>
+              </w:rPr>
+              <w:t>Week 9</w:t>
+            </w:r>
+          </w:p>
+        </w:tc>
+        <w:tc>
+          <w:tcPr>
+            <w:tcW w:w="1890" w:type="dxa"/>
+            <w:tcBorders>
+              <w:top w:val="outset" w:sz="6" w:space="0" w:color="auto"/>
+              <w:left w:val="outset" w:sz="6" w:space="0" w:color="auto"/>
+              <w:bottom w:val="single" w:sz="6" w:space="0" w:color="000000"/>
+              <w:right w:val="single" w:sz="6" w:space="0" w:color="000000"/>
+            </w:tcBorders>
+            <w:shd w:val="clear" w:color="auto" w:fill="auto"/>
+          </w:tcPr>
+          <w:p>
+            <w:pPr>
+              <w:spacing w:after="0" w:line="240" w:lineRule="auto"/>
+              <w:textAlignment w:val="baseline"/>
+              <w:rPr>
+                <w:rFonts w:asciiTheme="majorHAnsi" w:eastAsia="Times New Roman" w:hAnsiTheme="majorHAnsi" w:cstheme="majorHAnsi"/>
+                <w:color w:val="000000"/>
+                <w:sz w:val="24"/>
+                <w:szCs w:val="24"/>
+              </w:rPr>
+            </w:pPr>
+            <w:r>
+              <w:rPr>
+                <w:rFonts w:asciiTheme="majorHAnsi" w:eastAsia="Times New Roman" w:hAnsiTheme="majorHAnsi" w:cstheme="majorHAnsi"/>
+                <w:color w:val="000000"/>
+                <w:sz w:val="24"/>
+                <w:szCs w:val="24"/>
+              </w:rPr>
+              <w:t>Project Design Document</w:t>
+            </w:r>
+          </w:p>
+        </w:tc>
+        <w:tc>
+          <w:tcPr>
+            <w:tcW w:w="4500" w:type="dxa"/>
+            <w:tcBorders>
+              <w:top w:val="outset" w:sz="6" w:space="0" w:color="auto"/>
+              <w:left w:val="outset" w:sz="6" w:space="0" w:color="auto"/>
+              <w:bottom w:val="single" w:sz="6" w:space="0" w:color="000000"/>
+              <w:right w:val="single" w:sz="6" w:space="0" w:color="000000"/>
+            </w:tcBorders>
+            <w:shd w:val="clear" w:color="auto" w:fill="auto"/>
+          </w:tcPr>
+          <w:p>
+            <w:pPr>
+              <w:pStyle w:val="ListParagraph"/>
+              <w:numPr>
+                <w:ilvl w:val="0"/>
+                <w:numId w:val="24"/>
+              </w:numPr>
+              <w:spacing w:after="0" w:line="240" w:lineRule="auto"/>
+              <w:textAlignment w:val="baseline"/>
+              <w:rPr>
+                <w:rFonts w:asciiTheme="majorHAnsi" w:eastAsia="Yu Mincho" w:hAnsiTheme="majorHAnsi" w:cstheme="majorHAnsi"/>
+                <w:color w:val="000000"/>
+                <w:sz w:val="24"/>
+                <w:szCs w:val="24"/>
+              </w:rPr>
+            </w:pPr>
+            <w:r>
+              <w:rPr>
+                <w:rFonts w:asciiTheme="majorHAnsi" w:eastAsia="Yu Mincho" w:hAnsiTheme="majorHAnsi" w:cstheme="majorHAnsi"/>
+                <w:color w:val="000000"/>
+                <w:sz w:val="24"/>
+                <w:szCs w:val="24"/>
+              </w:rPr>
+              <w:t>Complete the Project Design Document</w:t>
+            </w:r>
+          </w:p>
+        </w:tc>
+        <w:tc>
+          <w:tcPr>
+            <w:tcW w:w="990" w:type="dxa"/>
+            <w:tcBorders>
+              <w:top w:val="outset" w:sz="6" w:space="0" w:color="auto"/>
+              <w:left w:val="outset" w:sz="6" w:space="0" w:color="auto"/>
+              <w:bottom w:val="single" w:sz="6" w:space="0" w:color="000000"/>
+              <w:right w:val="single" w:sz="6" w:space="0" w:color="000000"/>
+            </w:tcBorders>
+            <w:shd w:val="clear" w:color="auto" w:fill="auto"/>
+          </w:tcPr>
+          <w:p>
+            <w:pPr>
+              <w:spacing w:after="0" w:line="240" w:lineRule="auto"/>
+              <w:textAlignment w:val="baseline"/>
+              <w:rPr>
+                <w:rFonts w:asciiTheme="majorHAnsi" w:eastAsia="Times New Roman" w:hAnsiTheme="majorHAnsi" w:cstheme="majorHAnsi"/>
+                <w:color w:val="000000"/>
+                <w:sz w:val="24"/>
+                <w:szCs w:val="24"/>
+              </w:rPr>
+            </w:pPr>
+            <w:r>
+              <w:rPr>
+                <w:rFonts w:asciiTheme="majorHAnsi" w:eastAsia="Times New Roman" w:hAnsiTheme="majorHAnsi" w:cstheme="majorHAnsi"/>
+                <w:color w:val="000000"/>
+                <w:sz w:val="24"/>
+                <w:szCs w:val="24"/>
+              </w:rPr>
+              <w:t>Team</w:t>
+            </w:r>
+          </w:p>
+        </w:tc>
+        <w:tc>
+          <w:tcPr>
+            <w:tcW w:w="982" w:type="dxa"/>
+            <w:tcBorders>
+              <w:top w:val="outset" w:sz="6" w:space="0" w:color="auto"/>
+              <w:left w:val="outset" w:sz="6" w:space="0" w:color="auto"/>
+              <w:bottom w:val="single" w:sz="6" w:space="0" w:color="000000"/>
+              <w:right w:val="single" w:sz="6" w:space="0" w:color="000000"/>
+            </w:tcBorders>
+            <w:shd w:val="clear" w:color="auto" w:fill="auto"/>
+          </w:tcPr>
+          <w:p>
+            <w:pPr>
+              <w:spacing w:after="0" w:line="240" w:lineRule="auto"/>
+              <w:textAlignment w:val="baseline"/>
+              <w:rPr>
+                <w:rFonts w:asciiTheme="majorHAnsi" w:eastAsia="Times New Roman" w:hAnsiTheme="majorHAnsi" w:cstheme="majorHAnsi"/>
+                <w:color w:val="000000"/>
+                <w:sz w:val="24"/>
+                <w:szCs w:val="24"/>
+              </w:rPr>
+            </w:pPr>
+            <w:r>
+              <w:rPr>
+                <w:rFonts w:asciiTheme="majorHAnsi" w:eastAsia="Times New Roman" w:hAnsiTheme="majorHAnsi" w:cstheme="majorHAnsi"/>
+                <w:color w:val="000000"/>
+                <w:sz w:val="24"/>
+                <w:szCs w:val="24"/>
+              </w:rPr>
+              <w:t>Week 10</w:t>
+            </w:r>
+          </w:p>
+        </w:tc>
+      </w:tr>
+      <w:tr>
+        <w:tc>
+          <w:tcPr>
+            <w:tcW w:w="982" w:type="dxa"/>
+            <w:tcBorders>
+              <w:top w:val="outset" w:sz="6" w:space="0" w:color="auto"/>
+              <w:left w:val="single" w:sz="6" w:space="0" w:color="000000"/>
+              <w:bottom w:val="single" w:sz="6" w:space="0" w:color="000000"/>
+              <w:right w:val="single" w:sz="6" w:space="0" w:color="000000"/>
+            </w:tcBorders>
+            <w:shd w:val="clear" w:color="auto" w:fill="auto"/>
             <w:hideMark/>
           </w:tcPr>
           <w:p>
@@ -3639,7 +3449,25 @@
                 <w:sz w:val="24"/>
                 <w:szCs w:val="24"/>
               </w:rPr>
-              <w:t>Week 9 </w:t>
+              <w:t xml:space="preserve">Week </w:t>
+            </w:r>
+            <w:r>
+              <w:rPr>
+                <w:rFonts w:asciiTheme="majorHAnsi" w:eastAsia="Times New Roman" w:hAnsiTheme="majorHAnsi" w:cstheme="majorHAnsi"/>
+                <w:color w:val="000000"/>
+                <w:sz w:val="24"/>
+                <w:szCs w:val="24"/>
+              </w:rPr>
+              <w:t>10</w:t>
+            </w:r>
+            <w:r>
+              <w:rPr>
+                <w:rFonts w:asciiTheme="majorHAnsi" w:eastAsia="Times New Roman" w:hAnsiTheme="majorHAnsi" w:cstheme="majorHAnsi"/>
+                <w:color w:val="000000"/>
+                <w:sz w:val="24"/>
+                <w:szCs w:val="24"/>
+              </w:rPr>
+              <w:t> </w:t>
             </w:r>
           </w:p>
         </w:tc>
@@ -3838,7 +3666,7 @@
                 <w:sz w:val="24"/>
                 <w:szCs w:val="24"/>
               </w:rPr>
-              <w:t>1</w:t>
+              <w:t>2</w:t>
             </w:r>
             <w:r>
               <w:rPr>
@@ -4173,6 +4001,7 @@
               <w:textAlignment w:val="baseline"/>
               <w:rPr>
                 <w:rFonts w:asciiTheme="majorHAnsi" w:eastAsia="Yu Mincho" w:hAnsiTheme="majorHAnsi" w:cstheme="majorHAnsi"/>
+                <w:color w:val="000000"/>
                 <w:sz w:val="24"/>
                 <w:szCs w:val="24"/>
               </w:rPr>
@@ -4184,7 +4013,7 @@
                 <w:sz w:val="24"/>
                 <w:szCs w:val="24"/>
               </w:rPr>
-              <w:t>Allow client to choose a color (white or black) if they are the first one, otherwise be given the remaining color </w:t>
+              <w:t>Allow client to make a move</w:t>
             </w:r>
           </w:p>
           <w:p>
@@ -4210,7 +4039,7 @@
                 <w:sz w:val="24"/>
                 <w:szCs w:val="24"/>
               </w:rPr>
-              <w:t>Allow client to make a move</w:t>
+              <w:t>Research for interaction examples from other games</w:t>
             </w:r>
           </w:p>
         </w:tc>
@@ -4516,7 +4345,7 @@
             <w:tcBorders>
               <w:top w:val="outset" w:sz="6" w:space="0" w:color="auto"/>
               <w:left w:val="single" w:sz="6" w:space="0" w:color="000000"/>
-              <w:bottom w:val="single" w:sz="6" w:space="0" w:color="000000"/>
+              <w:bottom w:val="outset" w:sz="6" w:space="0" w:color="auto"/>
               <w:right w:val="single" w:sz="6" w:space="0" w:color="000000"/>
             </w:tcBorders>
             <w:shd w:val="clear" w:color="auto" w:fill="auto"/>
@@ -4539,7 +4368,25 @@
                 <w:sz w:val="24"/>
                 <w:szCs w:val="24"/>
               </w:rPr>
-              <w:t>Week 13 </w:t>
+              <w:t>Week 1</w:t>
+            </w:r>
+            <w:r>
+              <w:rPr>
+                <w:rFonts w:asciiTheme="majorHAnsi" w:eastAsia="Times New Roman" w:hAnsiTheme="majorHAnsi" w:cstheme="majorHAnsi"/>
+                <w:color w:val="000000"/>
+                <w:sz w:val="24"/>
+                <w:szCs w:val="24"/>
+              </w:rPr>
+              <w:t>4</w:t>
+            </w:r>
+            <w:r>
+              <w:rPr>
+                <w:rFonts w:asciiTheme="majorHAnsi" w:eastAsia="Times New Roman" w:hAnsiTheme="majorHAnsi" w:cstheme="majorHAnsi"/>
+                <w:color w:val="000000"/>
+                <w:sz w:val="24"/>
+                <w:szCs w:val="24"/>
+              </w:rPr>
+              <w:t> </w:t>
             </w:r>
           </w:p>
         </w:tc>
@@ -4549,7 +4396,7 @@
             <w:tcBorders>
               <w:top w:val="outset" w:sz="6" w:space="0" w:color="auto"/>
               <w:left w:val="outset" w:sz="6" w:space="0" w:color="auto"/>
-              <w:bottom w:val="single" w:sz="6" w:space="0" w:color="000000"/>
+              <w:bottom w:val="outset" w:sz="6" w:space="0" w:color="auto"/>
               <w:right w:val="single" w:sz="6" w:space="0" w:color="000000"/>
             </w:tcBorders>
             <w:shd w:val="clear" w:color="auto" w:fill="auto"/>
@@ -4572,7 +4419,25 @@
                 <w:sz w:val="24"/>
                 <w:szCs w:val="24"/>
               </w:rPr>
-              <w:t>Final Report </w:t>
+              <w:t xml:space="preserve">Final </w:t>
+            </w:r>
+            <w:r>
+              <w:rPr>
+                <w:rFonts w:asciiTheme="majorHAnsi" w:eastAsia="Times New Roman" w:hAnsiTheme="majorHAnsi" w:cstheme="majorHAnsi"/>
+                <w:color w:val="000000"/>
+                <w:sz w:val="24"/>
+                <w:szCs w:val="24"/>
+              </w:rPr>
+              <w:t>Project</w:t>
+            </w:r>
+            <w:r>
+              <w:rPr>
+                <w:rFonts w:asciiTheme="majorHAnsi" w:eastAsia="Times New Roman" w:hAnsiTheme="majorHAnsi" w:cstheme="majorHAnsi"/>
+                <w:color w:val="000000"/>
+                <w:sz w:val="24"/>
+                <w:szCs w:val="24"/>
+              </w:rPr>
+              <w:t> </w:t>
             </w:r>
           </w:p>
         </w:tc>
@@ -4582,7 +4447,7 @@
             <w:tcBorders>
               <w:top w:val="outset" w:sz="6" w:space="0" w:color="auto"/>
               <w:left w:val="outset" w:sz="6" w:space="0" w:color="auto"/>
-              <w:bottom w:val="single" w:sz="6" w:space="0" w:color="000000"/>
+              <w:bottom w:val="outset" w:sz="6" w:space="0" w:color="auto"/>
               <w:right w:val="single" w:sz="6" w:space="0" w:color="000000"/>
             </w:tcBorders>
             <w:shd w:val="clear" w:color="auto" w:fill="auto"/>
@@ -4606,11 +4471,221 @@
             <w:r>
               <w:rPr>
                 <w:rFonts w:asciiTheme="majorHAnsi" w:eastAsia="Yu Mincho" w:hAnsiTheme="majorHAnsi" w:cstheme="majorHAnsi"/>
+                <w:sz w:val="24"/>
+                <w:szCs w:val="24"/>
+              </w:rPr>
+              <w:t>Final Project Design Document</w:t>
+            </w:r>
+          </w:p>
+          <w:p>
+            <w:pPr>
+              <w:pStyle w:val="ListParagraph"/>
+              <w:numPr>
+                <w:ilvl w:val="0"/>
+                <w:numId w:val="21"/>
+              </w:numPr>
+              <w:spacing w:after="0" w:line="240" w:lineRule="auto"/>
+              <w:textAlignment w:val="baseline"/>
+              <w:rPr>
+                <w:rFonts w:asciiTheme="majorHAnsi" w:eastAsia="Yu Mincho" w:hAnsiTheme="majorHAnsi" w:cstheme="majorHAnsi"/>
+                <w:sz w:val="24"/>
+                <w:szCs w:val="24"/>
+              </w:rPr>
+            </w:pPr>
+            <w:r>
+              <w:rPr>
+                <w:rFonts w:asciiTheme="majorHAnsi" w:eastAsia="Yu Mincho" w:hAnsiTheme="majorHAnsi" w:cstheme="majorHAnsi"/>
+                <w:sz w:val="24"/>
+                <w:szCs w:val="24"/>
+              </w:rPr>
+              <w:t>Final GitHub Repo</w:t>
+            </w:r>
+          </w:p>
+        </w:tc>
+        <w:tc>
+          <w:tcPr>
+            <w:tcW w:w="990" w:type="dxa"/>
+            <w:tcBorders>
+              <w:top w:val="outset" w:sz="6" w:space="0" w:color="auto"/>
+              <w:left w:val="outset" w:sz="6" w:space="0" w:color="auto"/>
+              <w:bottom w:val="outset" w:sz="6" w:space="0" w:color="auto"/>
+              <w:right w:val="single" w:sz="6" w:space="0" w:color="000000"/>
+            </w:tcBorders>
+            <w:shd w:val="clear" w:color="auto" w:fill="auto"/>
+            <w:hideMark/>
+          </w:tcPr>
+          <w:p>
+            <w:pPr>
+              <w:spacing w:after="0" w:line="240" w:lineRule="auto"/>
+              <w:textAlignment w:val="baseline"/>
+              <w:rPr>
+                <w:rFonts w:asciiTheme="majorHAnsi" w:eastAsia="Times New Roman" w:hAnsiTheme="majorHAnsi" w:cstheme="majorHAnsi"/>
+                <w:sz w:val="24"/>
+                <w:szCs w:val="24"/>
+              </w:rPr>
+            </w:pPr>
+            <w:r>
+              <w:rPr>
+                <w:rFonts w:asciiTheme="majorHAnsi" w:eastAsia="Times New Roman" w:hAnsiTheme="majorHAnsi" w:cstheme="majorHAnsi"/>
+                <w:sz w:val="24"/>
+                <w:szCs w:val="24"/>
+              </w:rPr>
+              <w:t>Yuliya</w:t>
+            </w:r>
+          </w:p>
+        </w:tc>
+        <w:tc>
+          <w:tcPr>
+            <w:tcW w:w="982" w:type="dxa"/>
+            <w:tcBorders>
+              <w:top w:val="outset" w:sz="6" w:space="0" w:color="auto"/>
+              <w:left w:val="outset" w:sz="6" w:space="0" w:color="auto"/>
+              <w:bottom w:val="outset" w:sz="6" w:space="0" w:color="auto"/>
+              <w:right w:val="single" w:sz="6" w:space="0" w:color="000000"/>
+            </w:tcBorders>
+            <w:shd w:val="clear" w:color="auto" w:fill="auto"/>
+            <w:hideMark/>
+          </w:tcPr>
+          <w:p>
+            <w:pPr>
+              <w:spacing w:after="0" w:line="240" w:lineRule="auto"/>
+              <w:textAlignment w:val="baseline"/>
+              <w:rPr>
+                <w:rFonts w:asciiTheme="majorHAnsi" w:eastAsia="Times New Roman" w:hAnsiTheme="majorHAnsi" w:cstheme="majorHAnsi"/>
+                <w:sz w:val="24"/>
+                <w:szCs w:val="24"/>
+              </w:rPr>
+            </w:pPr>
+            <w:r>
+              <w:rPr>
+                <w:rFonts w:asciiTheme="majorHAnsi" w:eastAsia="Times New Roman" w:hAnsiTheme="majorHAnsi" w:cstheme="majorHAnsi"/>
                 <w:color w:val="000000"/>
                 <w:sz w:val="24"/>
                 <w:szCs w:val="24"/>
               </w:rPr>
-              <w:t>Demo video </w:t>
+              <w:t>Week 1</w:t>
+            </w:r>
+            <w:r>
+              <w:rPr>
+                <w:rFonts w:asciiTheme="majorHAnsi" w:eastAsia="Times New Roman" w:hAnsiTheme="majorHAnsi" w:cstheme="majorHAnsi"/>
+                <w:color w:val="000000"/>
+                <w:sz w:val="24"/>
+                <w:szCs w:val="24"/>
+              </w:rPr>
+              <w:t>5</w:t>
+            </w:r>
+            <w:r>
+              <w:rPr>
+                <w:rFonts w:asciiTheme="majorHAnsi" w:eastAsia="Times New Roman" w:hAnsiTheme="majorHAnsi" w:cstheme="majorHAnsi"/>
+                <w:color w:val="000000"/>
+                <w:sz w:val="24"/>
+                <w:szCs w:val="24"/>
+              </w:rPr>
+              <w:t> </w:t>
+            </w:r>
+          </w:p>
+        </w:tc>
+      </w:tr>
+      <w:tr>
+        <w:tc>
+          <w:tcPr>
+            <w:tcW w:w="982" w:type="dxa"/>
+            <w:tcBorders>
+              <w:top w:val="outset" w:sz="6" w:space="0" w:color="auto"/>
+              <w:left w:val="single" w:sz="6" w:space="0" w:color="000000"/>
+              <w:bottom w:val="single" w:sz="6" w:space="0" w:color="000000"/>
+              <w:right w:val="single" w:sz="6" w:space="0" w:color="000000"/>
+            </w:tcBorders>
+            <w:shd w:val="clear" w:color="auto" w:fill="auto"/>
+          </w:tcPr>
+          <w:p>
+            <w:pPr>
+              <w:spacing w:after="0" w:line="240" w:lineRule="auto"/>
+              <w:textAlignment w:val="baseline"/>
+              <w:rPr>
+                <w:rFonts w:asciiTheme="majorHAnsi" w:eastAsia="Times New Roman" w:hAnsiTheme="majorHAnsi" w:cstheme="majorHAnsi"/>
+                <w:color w:val="000000"/>
+                <w:sz w:val="24"/>
+                <w:szCs w:val="24"/>
+              </w:rPr>
+            </w:pPr>
+            <w:r>
+              <w:rPr>
+                <w:rFonts w:asciiTheme="majorHAnsi" w:eastAsia="Times New Roman" w:hAnsiTheme="majorHAnsi" w:cstheme="majorHAnsi"/>
+                <w:color w:val="000000"/>
+                <w:sz w:val="24"/>
+                <w:szCs w:val="24"/>
+              </w:rPr>
+              <w:t>Week 14</w:t>
+            </w:r>
+          </w:p>
+        </w:tc>
+        <w:tc>
+          <w:tcPr>
+            <w:tcW w:w="1890" w:type="dxa"/>
+            <w:tcBorders>
+              <w:top w:val="outset" w:sz="6" w:space="0" w:color="auto"/>
+              <w:left w:val="outset" w:sz="6" w:space="0" w:color="auto"/>
+              <w:bottom w:val="single" w:sz="6" w:space="0" w:color="000000"/>
+              <w:right w:val="single" w:sz="6" w:space="0" w:color="000000"/>
+            </w:tcBorders>
+            <w:shd w:val="clear" w:color="auto" w:fill="auto"/>
+          </w:tcPr>
+          <w:p>
+            <w:pPr>
+              <w:spacing w:after="0" w:line="240" w:lineRule="auto"/>
+              <w:textAlignment w:val="baseline"/>
+              <w:rPr>
+                <w:rFonts w:asciiTheme="majorHAnsi" w:eastAsia="Times New Roman" w:hAnsiTheme="majorHAnsi" w:cstheme="majorHAnsi"/>
+                <w:color w:val="000000"/>
+                <w:sz w:val="24"/>
+                <w:szCs w:val="24"/>
+              </w:rPr>
+            </w:pPr>
+            <w:r>
+              <w:rPr>
+                <w:rFonts w:asciiTheme="majorHAnsi" w:eastAsia="Times New Roman" w:hAnsiTheme="majorHAnsi" w:cstheme="majorHAnsi"/>
+                <w:color w:val="000000"/>
+                <w:sz w:val="24"/>
+                <w:szCs w:val="24"/>
+              </w:rPr>
+              <w:t>Final Project</w:t>
+            </w:r>
+          </w:p>
+        </w:tc>
+        <w:tc>
+          <w:tcPr>
+            <w:tcW w:w="4500" w:type="dxa"/>
+            <w:tcBorders>
+              <w:top w:val="outset" w:sz="6" w:space="0" w:color="auto"/>
+              <w:left w:val="outset" w:sz="6" w:space="0" w:color="auto"/>
+              <w:bottom w:val="single" w:sz="6" w:space="0" w:color="000000"/>
+              <w:right w:val="single" w:sz="6" w:space="0" w:color="000000"/>
+            </w:tcBorders>
+            <w:shd w:val="clear" w:color="auto" w:fill="auto"/>
+          </w:tcPr>
+          <w:p>
+            <w:pPr>
+              <w:pStyle w:val="ListParagraph"/>
+              <w:numPr>
+                <w:ilvl w:val="0"/>
+                <w:numId w:val="21"/>
+              </w:numPr>
+              <w:spacing w:after="0" w:line="240" w:lineRule="auto"/>
+              <w:textAlignment w:val="baseline"/>
+              <w:rPr>
+                <w:rFonts w:asciiTheme="majorHAnsi" w:eastAsia="Yu Mincho" w:hAnsiTheme="majorHAnsi" w:cstheme="majorHAnsi"/>
+                <w:sz w:val="24"/>
+                <w:szCs w:val="24"/>
+              </w:rPr>
+            </w:pPr>
+            <w:r>
+              <w:rPr>
+                <w:rFonts w:asciiTheme="majorHAnsi" w:eastAsia="Yu Mincho" w:hAnsiTheme="majorHAnsi" w:cstheme="majorHAnsi"/>
+                <w:sz w:val="24"/>
+                <w:szCs w:val="24"/>
+              </w:rPr>
+              <w:t>Demo Video</w:t>
             </w:r>
           </w:p>
         </w:tc>
@@ -4624,7 +4699,6 @@
               <w:right w:val="single" w:sz="6" w:space="0" w:color="000000"/>
             </w:tcBorders>
             <w:shd w:val="clear" w:color="auto" w:fill="auto"/>
-            <w:hideMark/>
           </w:tcPr>
           <w:p>
             <w:pPr>
@@ -4632,6 +4706,7 @@
               <w:textAlignment w:val="baseline"/>
               <w:rPr>
                 <w:rFonts w:asciiTheme="majorHAnsi" w:eastAsia="Times New Roman" w:hAnsiTheme="majorHAnsi" w:cstheme="majorHAnsi"/>
+                <w:color w:val="000000"/>
                 <w:sz w:val="24"/>
                 <w:szCs w:val="24"/>
               </w:rPr>
@@ -4657,7 +4732,6 @@
               <w:right w:val="single" w:sz="6" w:space="0" w:color="000000"/>
             </w:tcBorders>
             <w:shd w:val="clear" w:color="auto" w:fill="auto"/>
-            <w:hideMark/>
           </w:tcPr>
           <w:p>
             <w:pPr>
@@ -4665,6 +4739,7 @@
               <w:textAlignment w:val="baseline"/>
               <w:rPr>
                 <w:rFonts w:asciiTheme="majorHAnsi" w:eastAsia="Times New Roman" w:hAnsiTheme="majorHAnsi" w:cstheme="majorHAnsi"/>
+                <w:color w:val="000000"/>
                 <w:sz w:val="24"/>
                 <w:szCs w:val="24"/>
               </w:rPr>
@@ -4676,11 +4751,12 @@
                 <w:sz w:val="24"/>
                 <w:szCs w:val="24"/>
               </w:rPr>
-              <w:t>Week 14 </w:t>
+              <w:t>Week 15</w:t>
             </w:r>
           </w:p>
         </w:tc>
       </w:tr>
+      <w:bookmarkEnd w:id="0"/>
     </w:tbl>
     <w:p>
       <w:pPr>
@@ -4739,7 +4815,7 @@
           <w:szCs w:val="24"/>
         </w:rPr>
       </w:pPr>
-      <w:hyperlink r:id="rId16" w:tgtFrame="_blank" w:history="1">
+      <w:hyperlink r:id="rId15" w:tgtFrame="_blank" w:history="1">
         <w:r>
           <w:rPr>
             <w:rFonts w:asciiTheme="majorHAnsi" w:eastAsia="Times New Roman" w:hAnsiTheme="majorHAnsi" w:cstheme="majorHAnsi"/>
@@ -4776,7 +4852,7 @@
           <w:szCs w:val="24"/>
         </w:rPr>
       </w:pPr>
-      <w:hyperlink r:id="rId17" w:tgtFrame="_blank" w:history="1">
+      <w:hyperlink r:id="rId16" w:tgtFrame="_blank" w:history="1">
         <w:r>
           <w:rPr>
             <w:rFonts w:asciiTheme="majorHAnsi" w:eastAsia="Times New Roman" w:hAnsiTheme="majorHAnsi" w:cstheme="majorHAnsi"/>
@@ -4813,7 +4889,7 @@
           <w:szCs w:val="24"/>
         </w:rPr>
       </w:pPr>
-      <w:hyperlink r:id="rId18" w:tgtFrame="_blank" w:history="1">
+      <w:hyperlink r:id="rId17" w:tgtFrame="_blank" w:history="1">
         <w:r>
           <w:rPr>
             <w:rFonts w:asciiTheme="majorHAnsi" w:eastAsia="Times New Roman" w:hAnsiTheme="majorHAnsi" w:cstheme="majorHAnsi"/>
@@ -4850,7 +4926,7 @@
           <w:szCs w:val="24"/>
         </w:rPr>
       </w:pPr>
-      <w:hyperlink r:id="rId19" w:tgtFrame="_blank" w:history="1">
+      <w:hyperlink r:id="rId18" w:tgtFrame="_blank" w:history="1">
         <w:r>
           <w:rPr>
             <w:rFonts w:asciiTheme="majorHAnsi" w:eastAsia="Times New Roman" w:hAnsiTheme="majorHAnsi" w:cstheme="majorHAnsi"/>
@@ -4885,7 +4961,7 @@
           <w:szCs w:val="24"/>
         </w:rPr>
       </w:pPr>
-      <w:hyperlink r:id="rId20" w:history="1">
+      <w:hyperlink r:id="rId19" w:history="1">
         <w:r>
           <w:rPr>
             <w:rStyle w:val="Hyperlink"/>
@@ -4910,7 +4986,7 @@
           <w:szCs w:val="24"/>
         </w:rPr>
       </w:pPr>
-      <w:hyperlink r:id="rId21" w:history="1">
+      <w:hyperlink r:id="rId20" w:history="1">
         <w:r>
           <w:rPr>
             <w:rStyle w:val="Hyperlink"/>
@@ -4935,7 +5011,7 @@
           <w:szCs w:val="24"/>
         </w:rPr>
       </w:pPr>
-      <w:hyperlink r:id="rId22" w:history="1">
+      <w:hyperlink r:id="rId21" w:history="1">
         <w:r>
           <w:rPr>
             <w:rStyle w:val="Hyperlink"/>
@@ -4968,7 +5044,7 @@
           <w:szCs w:val="24"/>
         </w:rPr>
       </w:pPr>
-      <w:hyperlink r:id="rId23" w:history="1">
+      <w:hyperlink r:id="rId22" w:history="1">
         <w:r>
           <w:rPr>
             <w:rStyle w:val="Hyperlink"/>
@@ -4990,12 +5066,15 @@
         <w:spacing w:after="0" w:line="240" w:lineRule="auto"/>
         <w:textAlignment w:val="baseline"/>
         <w:rPr>
-          <w:rFonts w:asciiTheme="majorHAnsi" w:eastAsia="Times New Roman" w:hAnsiTheme="majorHAnsi" w:cstheme="majorHAnsi"/>
-          <w:sz w:val="24"/>
-          <w:szCs w:val="24"/>
-        </w:rPr>
-      </w:pPr>
-      <w:hyperlink r:id="rId24" w:history="1">
+          <w:rStyle w:val="Hyperlink"/>
+          <w:rFonts w:asciiTheme="majorHAnsi" w:eastAsia="Times New Roman" w:hAnsiTheme="majorHAnsi" w:cstheme="majorHAnsi"/>
+          <w:color w:val="auto"/>
+          <w:sz w:val="24"/>
+          <w:szCs w:val="24"/>
+          <w:u w:val="none"/>
+        </w:rPr>
+      </w:pPr>
+      <w:hyperlink r:id="rId23" w:history="1">
         <w:r>
           <w:rPr>
             <w:rStyle w:val="Hyperlink"/>
@@ -5007,8 +5086,62 @@
         </w:r>
       </w:hyperlink>
     </w:p>
+    <w:p>
+      <w:pPr>
+        <w:pStyle w:val="ListParagraph"/>
+        <w:numPr>
+          <w:ilvl w:val="0"/>
+          <w:numId w:val="19"/>
+        </w:numPr>
+        <w:spacing w:after="0" w:line="240" w:lineRule="auto"/>
+        <w:textAlignment w:val="baseline"/>
+        <w:rPr>
+          <w:rFonts w:asciiTheme="majorHAnsi" w:eastAsia="Times New Roman" w:hAnsiTheme="majorHAnsi" w:cstheme="majorHAnsi"/>
+          <w:sz w:val="24"/>
+          <w:szCs w:val="24"/>
+        </w:rPr>
+      </w:pPr>
+      <w:hyperlink r:id="rId24" w:history="1">
+        <w:r>
+          <w:rPr>
+            <w:rStyle w:val="Hyperlink"/>
+            <w:rFonts w:asciiTheme="majorHAnsi" w:hAnsiTheme="majorHAnsi" w:cstheme="majorHAnsi"/>
+            <w:sz w:val="24"/>
+            <w:szCs w:val="24"/>
+          </w:rPr>
+          <w:t>https://cs.lmu.edu/~ray/notes/javanetexamples/</w:t>
+        </w:r>
+      </w:hyperlink>
+    </w:p>
+    <w:p>
+      <w:pPr>
+        <w:pStyle w:val="ListParagraph"/>
+        <w:numPr>
+          <w:ilvl w:val="0"/>
+          <w:numId w:val="19"/>
+        </w:numPr>
+        <w:spacing w:after="0" w:line="240" w:lineRule="auto"/>
+        <w:textAlignment w:val="baseline"/>
+        <w:rPr>
+          <w:rFonts w:asciiTheme="majorHAnsi" w:eastAsia="Times New Roman" w:hAnsiTheme="majorHAnsi" w:cstheme="majorHAnsi"/>
+          <w:sz w:val="24"/>
+          <w:szCs w:val="24"/>
+        </w:rPr>
+      </w:pPr>
+      <w:hyperlink r:id="rId25" w:anchor=".X9f5-NhKhPY" w:history="1">
+        <w:r>
+          <w:rPr>
+            <w:rStyle w:val="Hyperlink"/>
+            <w:rFonts w:asciiTheme="majorHAnsi" w:eastAsia="Times New Roman" w:hAnsiTheme="majorHAnsi" w:cstheme="majorHAnsi"/>
+            <w:sz w:val="24"/>
+            <w:szCs w:val="24"/>
+          </w:rPr>
+          <w:t>http://freesourcecode.net/javaprojects/15421/Standard-chess-game-in-java-with-2-player#.X9f5-NhKhPY</w:t>
+        </w:r>
+      </w:hyperlink>
+    </w:p>
     <w:sectPr>
-      <w:headerReference w:type="default" r:id="rId25"/>
+      <w:headerReference w:type="default" r:id="rId26"/>
       <w:pgSz w:w="12240" w:h="15840"/>
       <w:pgMar w:top="1440" w:right="1440" w:bottom="1440" w:left="1440" w:header="720" w:footer="720" w:gutter="0"/>
       <w:cols w:space="720"/>
@@ -5544,6 +5677,146 @@
     </w:lvl>
   </w:abstractNum>
   <w:abstractNum w:abstractNumId="3" w15:restartNumberingAfterBreak="0">
+    <w:nsid w:val="14CE61B7"/>
+    <w:multiLevelType w:val="hybridMultilevel"/>
+    <w:tmpl w:val="D46CE332"/>
+    <w:lvl w:ilvl="0" w:tplc="7B7CC594">
+      <w:start w:val="1"/>
+      <w:numFmt w:val="bullet"/>
+      <w:lvlText w:val="•"/>
+      <w:lvlJc w:val="left"/>
+      <w:pPr>
+        <w:tabs>
+          <w:tab w:val="num" w:pos="720"/>
+        </w:tabs>
+        <w:ind w:left="720" w:hanging="360"/>
+      </w:pPr>
+      <w:rPr>
+        <w:rFonts w:ascii="Arial" w:hAnsi="Arial" w:hint="default"/>
+      </w:rPr>
+    </w:lvl>
+    <w:lvl w:ilvl="1" w:tplc="56601EAC" w:tentative="1">
+      <w:start w:val="1"/>
+      <w:numFmt w:val="bullet"/>
+      <w:lvlText w:val="•"/>
+      <w:lvlJc w:val="left"/>
+      <w:pPr>
+        <w:tabs>
+          <w:tab w:val="num" w:pos="1440"/>
+        </w:tabs>
+        <w:ind w:left="1440" w:hanging="360"/>
+      </w:pPr>
+      <w:rPr>
+        <w:rFonts w:ascii="Arial" w:hAnsi="Arial" w:hint="default"/>
+      </w:rPr>
+    </w:lvl>
+    <w:lvl w:ilvl="2" w:tplc="07382B90" w:tentative="1">
+      <w:start w:val="1"/>
+      <w:numFmt w:val="bullet"/>
+      <w:lvlText w:val="•"/>
+      <w:lvlJc w:val="left"/>
+      <w:pPr>
+        <w:tabs>
+          <w:tab w:val="num" w:pos="2160"/>
+        </w:tabs>
+        <w:ind w:left="2160" w:hanging="360"/>
+      </w:pPr>
+      <w:rPr>
+        <w:rFonts w:ascii="Arial" w:hAnsi="Arial" w:hint="default"/>
+      </w:rPr>
+    </w:lvl>
+    <w:lvl w:ilvl="3" w:tplc="9BE6717A" w:tentative="1">
+      <w:start w:val="1"/>
+      <w:numFmt w:val="bullet"/>
+      <w:lvlText w:val="•"/>
+      <w:lvlJc w:val="left"/>
+      <w:pPr>
+        <w:tabs>
+          <w:tab w:val="num" w:pos="2880"/>
+        </w:tabs>
+        <w:ind w:left="2880" w:hanging="360"/>
+      </w:pPr>
+      <w:rPr>
+        <w:rFonts w:ascii="Arial" w:hAnsi="Arial" w:hint="default"/>
+      </w:rPr>
+    </w:lvl>
+    <w:lvl w:ilvl="4" w:tplc="C3481480" w:tentative="1">
+      <w:start w:val="1"/>
+      <w:numFmt w:val="bullet"/>
+      <w:lvlText w:val="•"/>
+      <w:lvlJc w:val="left"/>
+      <w:pPr>
+        <w:tabs>
+          <w:tab w:val="num" w:pos="3600"/>
+        </w:tabs>
+        <w:ind w:left="3600" w:hanging="360"/>
+      </w:pPr>
+      <w:rPr>
+        <w:rFonts w:ascii="Arial" w:hAnsi="Arial" w:hint="default"/>
+      </w:rPr>
+    </w:lvl>
+    <w:lvl w:ilvl="5" w:tplc="BB4A9188" w:tentative="1">
+      <w:start w:val="1"/>
+      <w:numFmt w:val="bullet"/>
+      <w:lvlText w:val="•"/>
+      <w:lvlJc w:val="left"/>
+      <w:pPr>
+        <w:tabs>
+          <w:tab w:val="num" w:pos="4320"/>
+        </w:tabs>
+        <w:ind w:left="4320" w:hanging="360"/>
+      </w:pPr>
+      <w:rPr>
+        <w:rFonts w:ascii="Arial" w:hAnsi="Arial" w:hint="default"/>
+      </w:rPr>
+    </w:lvl>
+    <w:lvl w:ilvl="6" w:tplc="7CB4AAB8" w:tentative="1">
+      <w:start w:val="1"/>
+      <w:numFmt w:val="bullet"/>
+      <w:lvlText w:val="•"/>
+      <w:lvlJc w:val="left"/>
+      <w:pPr>
+        <w:tabs>
+          <w:tab w:val="num" w:pos="5040"/>
+        </w:tabs>
+        <w:ind w:left="5040" w:hanging="360"/>
+      </w:pPr>
+      <w:rPr>
+        <w:rFonts w:ascii="Arial" w:hAnsi="Arial" w:hint="default"/>
+      </w:rPr>
+    </w:lvl>
+    <w:lvl w:ilvl="7" w:tplc="F6722BDE" w:tentative="1">
+      <w:start w:val="1"/>
+      <w:numFmt w:val="bullet"/>
+      <w:lvlText w:val="•"/>
+      <w:lvlJc w:val="left"/>
+      <w:pPr>
+        <w:tabs>
+          <w:tab w:val="num" w:pos="5760"/>
+        </w:tabs>
+        <w:ind w:left="5760" w:hanging="360"/>
+      </w:pPr>
+      <w:rPr>
+        <w:rFonts w:ascii="Arial" w:hAnsi="Arial" w:hint="default"/>
+      </w:rPr>
+    </w:lvl>
+    <w:lvl w:ilvl="8" w:tplc="6EE6DA90" w:tentative="1">
+      <w:start w:val="1"/>
+      <w:numFmt w:val="bullet"/>
+      <w:lvlText w:val="•"/>
+      <w:lvlJc w:val="left"/>
+      <w:pPr>
+        <w:tabs>
+          <w:tab w:val="num" w:pos="6480"/>
+        </w:tabs>
+        <w:ind w:left="6480" w:hanging="360"/>
+      </w:pPr>
+      <w:rPr>
+        <w:rFonts w:ascii="Arial" w:hAnsi="Arial" w:hint="default"/>
+      </w:rPr>
+    </w:lvl>
+  </w:abstractNum>
+  <w:abstractNum w:abstractNumId="4" w15:restartNumberingAfterBreak="0">
     <w:nsid w:val="157D0A28"/>
     <w:multiLevelType w:val="hybridMultilevel"/>
     <w:tmpl w:val="C31205F6"/>
@@ -5656,7 +5929,7 @@
       </w:rPr>
     </w:lvl>
   </w:abstractNum>
-  <w:abstractNum w:abstractNumId="4" w15:restartNumberingAfterBreak="0">
+  <w:abstractNum w:abstractNumId="5" w15:restartNumberingAfterBreak="0">
     <w:nsid w:val="19DF4909"/>
     <w:multiLevelType w:val="multilevel"/>
     <w:tmpl w:val="3D1CAA1A"/>
@@ -5805,7 +6078,7 @@
       </w:rPr>
     </w:lvl>
   </w:abstractNum>
-  <w:abstractNum w:abstractNumId="5" w15:restartNumberingAfterBreak="0">
+  <w:abstractNum w:abstractNumId="6" w15:restartNumberingAfterBreak="0">
     <w:nsid w:val="232E46BC"/>
     <w:multiLevelType w:val="hybridMultilevel"/>
     <w:tmpl w:val="FAF6523E"/>
@@ -5895,7 +6168,7 @@
       </w:pPr>
     </w:lvl>
   </w:abstractNum>
-  <w:abstractNum w:abstractNumId="6" w15:restartNumberingAfterBreak="0">
+  <w:abstractNum w:abstractNumId="7" w15:restartNumberingAfterBreak="0">
     <w:nsid w:val="275B036F"/>
     <w:multiLevelType w:val="multilevel"/>
     <w:tmpl w:val="E99805CC"/>
@@ -6008,7 +6281,7 @@
       </w:pPr>
     </w:lvl>
   </w:abstractNum>
-  <w:abstractNum w:abstractNumId="7" w15:restartNumberingAfterBreak="0">
+  <w:abstractNum w:abstractNumId="8" w15:restartNumberingAfterBreak="0">
     <w:nsid w:val="311F32B3"/>
     <w:multiLevelType w:val="multilevel"/>
     <w:tmpl w:val="84C87F6C"/>
@@ -6157,7 +6430,7 @@
       </w:rPr>
     </w:lvl>
   </w:abstractNum>
-  <w:abstractNum w:abstractNumId="8" w15:restartNumberingAfterBreak="0">
+  <w:abstractNum w:abstractNumId="9" w15:restartNumberingAfterBreak="0">
     <w:nsid w:val="326A5884"/>
     <w:multiLevelType w:val="multilevel"/>
     <w:tmpl w:val="96A48E1A"/>
@@ -6270,7 +6543,7 @@
       </w:pPr>
     </w:lvl>
   </w:abstractNum>
-  <w:abstractNum w:abstractNumId="9" w15:restartNumberingAfterBreak="0">
+  <w:abstractNum w:abstractNumId="10" w15:restartNumberingAfterBreak="0">
     <w:nsid w:val="35F0715F"/>
     <w:multiLevelType w:val="hybridMultilevel"/>
     <w:tmpl w:val="489A8878"/>
@@ -6383,7 +6656,7 @@
       </w:rPr>
     </w:lvl>
   </w:abstractNum>
-  <w:abstractNum w:abstractNumId="10" w15:restartNumberingAfterBreak="0">
+  <w:abstractNum w:abstractNumId="11" w15:restartNumberingAfterBreak="0">
     <w:nsid w:val="38420B1D"/>
     <w:multiLevelType w:val="multilevel"/>
     <w:tmpl w:val="37E48876"/>
@@ -6532,7 +6805,7 @@
       </w:rPr>
     </w:lvl>
   </w:abstractNum>
-  <w:abstractNum w:abstractNumId="11" w15:restartNumberingAfterBreak="0">
+  <w:abstractNum w:abstractNumId="12" w15:restartNumberingAfterBreak="0">
     <w:nsid w:val="384C0163"/>
     <w:multiLevelType w:val="hybridMultilevel"/>
     <w:tmpl w:val="E4FC39D0"/>
@@ -6645,7 +6918,7 @@
       </w:rPr>
     </w:lvl>
   </w:abstractNum>
-  <w:abstractNum w:abstractNumId="12" w15:restartNumberingAfterBreak="0">
+  <w:abstractNum w:abstractNumId="13" w15:restartNumberingAfterBreak="0">
     <w:nsid w:val="3ACC6481"/>
     <w:multiLevelType w:val="hybridMultilevel"/>
     <w:tmpl w:val="F6E6698E"/>
@@ -6758,7 +7031,7 @@
       </w:rPr>
     </w:lvl>
   </w:abstractNum>
-  <w:abstractNum w:abstractNumId="13" w15:restartNumberingAfterBreak="0">
+  <w:abstractNum w:abstractNumId="14" w15:restartNumberingAfterBreak="0">
     <w:nsid w:val="3CEA1D9B"/>
     <w:multiLevelType w:val="hybridMultilevel"/>
     <w:tmpl w:val="09626D8A"/>
@@ -6871,7 +7144,7 @@
       </w:rPr>
     </w:lvl>
   </w:abstractNum>
-  <w:abstractNum w:abstractNumId="14" w15:restartNumberingAfterBreak="0">
+  <w:abstractNum w:abstractNumId="15" w15:restartNumberingAfterBreak="0">
     <w:nsid w:val="4921484A"/>
     <w:multiLevelType w:val="hybridMultilevel"/>
     <w:tmpl w:val="0D889B22"/>
@@ -6984,7 +7257,7 @@
       </w:rPr>
     </w:lvl>
   </w:abstractNum>
-  <w:abstractNum w:abstractNumId="15" w15:restartNumberingAfterBreak="0">
+  <w:abstractNum w:abstractNumId="16" w15:restartNumberingAfterBreak="0">
     <w:nsid w:val="4E7066CC"/>
     <w:multiLevelType w:val="multilevel"/>
     <w:tmpl w:val="C0C6E1DA"/>
@@ -7097,7 +7370,7 @@
       </w:pPr>
     </w:lvl>
   </w:abstractNum>
-  <w:abstractNum w:abstractNumId="16" w15:restartNumberingAfterBreak="0">
+  <w:abstractNum w:abstractNumId="17" w15:restartNumberingAfterBreak="0">
     <w:nsid w:val="4E8E5D7C"/>
     <w:multiLevelType w:val="multilevel"/>
     <w:tmpl w:val="4C9E9D68"/>
@@ -7246,7 +7519,7 @@
       </w:rPr>
     </w:lvl>
   </w:abstractNum>
-  <w:abstractNum w:abstractNumId="17" w15:restartNumberingAfterBreak="0">
+  <w:abstractNum w:abstractNumId="18" w15:restartNumberingAfterBreak="0">
     <w:nsid w:val="51F916FB"/>
     <w:multiLevelType w:val="multilevel"/>
     <w:tmpl w:val="B25AC242"/>
@@ -7359,7 +7632,7 @@
       </w:pPr>
     </w:lvl>
   </w:abstractNum>
-  <w:abstractNum w:abstractNumId="18" w15:restartNumberingAfterBreak="0">
+  <w:abstractNum w:abstractNumId="19" w15:restartNumberingAfterBreak="0">
     <w:nsid w:val="58EE7297"/>
     <w:multiLevelType w:val="multilevel"/>
     <w:tmpl w:val="B98E04C2"/>
@@ -7508,7 +7781,7 @@
       </w:rPr>
     </w:lvl>
   </w:abstractNum>
-  <w:abstractNum w:abstractNumId="19" w15:restartNumberingAfterBreak="0">
+  <w:abstractNum w:abstractNumId="20" w15:restartNumberingAfterBreak="0">
     <w:nsid w:val="5D34629F"/>
     <w:multiLevelType w:val="hybridMultilevel"/>
     <w:tmpl w:val="6D609BE6"/>
@@ -7621,7 +7894,7 @@
       </w:rPr>
     </w:lvl>
   </w:abstractNum>
-  <w:abstractNum w:abstractNumId="20" w15:restartNumberingAfterBreak="0">
+  <w:abstractNum w:abstractNumId="21" w15:restartNumberingAfterBreak="0">
     <w:nsid w:val="72877944"/>
     <w:multiLevelType w:val="multilevel"/>
     <w:tmpl w:val="0CE404B2"/>
@@ -7770,7 +8043,7 @@
       </w:rPr>
     </w:lvl>
   </w:abstractNum>
-  <w:abstractNum w:abstractNumId="21" w15:restartNumberingAfterBreak="0">
+  <w:abstractNum w:abstractNumId="22" w15:restartNumberingAfterBreak="0">
     <w:nsid w:val="76672FE4"/>
     <w:multiLevelType w:val="multilevel"/>
     <w:tmpl w:val="EEE67172"/>
@@ -7919,7 +8192,7 @@
       </w:rPr>
     </w:lvl>
   </w:abstractNum>
-  <w:abstractNum w:abstractNumId="22" w15:restartNumberingAfterBreak="0">
+  <w:abstractNum w:abstractNumId="23" w15:restartNumberingAfterBreak="0">
     <w:nsid w:val="77D4615F"/>
     <w:multiLevelType w:val="hybridMultilevel"/>
     <w:tmpl w:val="76B8FF76"/>
@@ -8032,7 +8305,7 @@
       </w:rPr>
     </w:lvl>
   </w:abstractNum>
-  <w:abstractNum w:abstractNumId="23" w15:restartNumberingAfterBreak="0">
+  <w:abstractNum w:abstractNumId="24" w15:restartNumberingAfterBreak="0">
     <w:nsid w:val="7944063E"/>
     <w:multiLevelType w:val="multilevel"/>
     <w:tmpl w:val="5F328A9C"/>
@@ -8146,76 +8419,82 @@
     </w:lvl>
   </w:abstractNum>
   <w:num w:numId="1">
-    <w:abstractNumId w:val="6"/>
+    <w:abstractNumId w:val="7"/>
   </w:num>
   <w:num w:numId="2">
-    <w:abstractNumId w:val="8"/>
+    <w:abstractNumId w:val="9"/>
   </w:num>
   <w:num w:numId="3">
-    <w:abstractNumId w:val="15"/>
+    <w:abstractNumId w:val="16"/>
   </w:num>
   <w:num w:numId="4">
-    <w:abstractNumId w:val="17"/>
+    <w:abstractNumId w:val="18"/>
   </w:num>
   <w:num w:numId="5">
     <w:abstractNumId w:val="1"/>
   </w:num>
   <w:num w:numId="6">
-    <w:abstractNumId w:val="23"/>
+    <w:abstractNumId w:val="24"/>
   </w:num>
   <w:num w:numId="7">
-    <w:abstractNumId w:val="16"/>
+    <w:abstractNumId w:val="17"/>
   </w:num>
   <w:num w:numId="8">
-    <w:abstractNumId w:val="18"/>
+    <w:abstractNumId w:val="19"/>
   </w:num>
   <w:num w:numId="9">
-    <w:abstractNumId w:val="10"/>
+    <w:abstractNumId w:val="11"/>
   </w:num>
   <w:num w:numId="10">
-    <w:abstractNumId w:val="7"/>
+    <w:abstractNumId w:val="8"/>
   </w:num>
   <w:num w:numId="11">
-    <w:abstractNumId w:val="20"/>
+    <w:abstractNumId w:val="21"/>
   </w:num>
   <w:num w:numId="12">
-    <w:abstractNumId w:val="21"/>
+    <w:abstractNumId w:val="22"/>
   </w:num>
   <w:num w:numId="13">
-    <w:abstractNumId w:val="4"/>
+    <w:abstractNumId w:val="5"/>
   </w:num>
   <w:num w:numId="14">
     <w:abstractNumId w:val="2"/>
   </w:num>
   <w:num w:numId="15">
-    <w:abstractNumId w:val="3"/>
+    <w:abstractNumId w:val="4"/>
   </w:num>
   <w:num w:numId="16">
     <w:abstractNumId w:val="0"/>
   </w:num>
   <w:num w:numId="17">
-    <w:abstractNumId w:val="9"/>
+    <w:abstractNumId w:val="10"/>
   </w:num>
   <w:num w:numId="18">
+    <w:abstractNumId w:val="15"/>
+  </w:num>
+  <w:num w:numId="19">
+    <w:abstractNumId w:val="23"/>
+  </w:num>
+  <w:num w:numId="20">
+    <w:abstractNumId w:val="6"/>
+  </w:num>
+  <w:num w:numId="21">
+    <w:abstractNumId w:val="12"/>
+  </w:num>
+  <w:num w:numId="22">
+    <w:abstractNumId w:val="13"/>
+  </w:num>
+  <w:num w:numId="23">
     <w:abstractNumId w:val="14"/>
   </w:num>
-  <w:num w:numId="19">
-    <w:abstractNumId w:val="22"/>
+  <w:num w:numId="24">
+    <w:abstractNumId w:val="20"/>
   </w:num>
-  <w:num w:numId="20">
-    <w:abstractNumId w:val="5"/>
+  <w:num w:numId="25">
+    <w:abstractNumId w:val="3"/>
   </w:num>
-  <w:num w:numId="21">
-    <w:abstractNumId w:val="11"/>
-  </w:num>
-  <w:num w:numId="22">
-    <w:abstractNumId w:val="12"/>
-  </w:num>
-  <w:num w:numId="23">
-    <w:abstractNumId w:val="13"/>
-  </w:num>
-  <w:num w:numId="24">
-    <w:abstractNumId w:val="19"/>
+  <w:num w:numId="26">
+    <w:abstractNumId w:val="15"/>
   </w:num>
 </w:numbering>
 </file>
@@ -8747,6 +9026,18 @@
     <w:uiPriority w:val="99"/>
     <w:rsid w:val="0014717A"/>
   </w:style>
+  <w:style w:type="character" w:styleId="FollowedHyperlink">
+    <w:name w:val="FollowedHyperlink"/>
+    <w:basedOn w:val="DefaultParagraphFont"/>
+    <w:uiPriority w:val="99"/>
+    <w:semiHidden/>
+    <w:unhideWhenUsed/>
+    <w:rsid w:val="00F02FC0"/>
+    <w:rPr>
+      <w:color w:val="954F72" w:themeColor="followedHyperlink"/>
+      <w:u w:val="single"/>
+    </w:rPr>
+  </w:style>
 </w:styles>
 </file>
 

</xml_diff>